<commit_message>
data structures homework questions
</commit_message>
<xml_diff>
--- a/data structures/Data structures Homework 1 Arrays.docx
+++ b/data structures/Data structures Homework 1 Arrays.docx
@@ -1,6 +1,6 @@
 
 <file path=word/document.xml><?xml version="1.0" encoding="utf-8"?>
-<w:document xmlns:wpc="http://schemas.microsoft.com/office/word/2010/wordprocessingCanvas" xmlns:mc="http://schemas.openxmlformats.org/markup-compatibility/2006" xmlns:o="urn:schemas-microsoft-com:office:office" xmlns:r="http://schemas.openxmlformats.org/officeDocument/2006/relationships" xmlns:m="http://schemas.openxmlformats.org/officeDocument/2006/math" xmlns:v="urn:schemas-microsoft-com:vml" xmlns:wp14="http://schemas.microsoft.com/office/word/2010/wordprocessingDrawing" xmlns:wp="http://schemas.openxmlformats.org/drawingml/2006/wordprocessingDrawing" xmlns:w10="urn:schemas-microsoft-com:office:word" xmlns:w="http://schemas.openxmlformats.org/wordprocessingml/2006/main" xmlns:w14="http://schemas.microsoft.com/office/word/2010/wordml" xmlns:w15="http://schemas.microsoft.com/office/word/2012/wordml" xmlns:wpg="http://schemas.microsoft.com/office/word/2010/wordprocessingGroup" xmlns:wpi="http://schemas.microsoft.com/office/word/2010/wordprocessingInk" xmlns:wne="http://schemas.microsoft.com/office/word/2006/wordml" xmlns:wps="http://schemas.microsoft.com/office/word/2010/wordprocessingShape" mc:Ignorable="w14 w15 wp14">
+<w:document xmlns:wpc="http://schemas.microsoft.com/office/word/2010/wordprocessingCanvas" xmlns:cx="http://schemas.microsoft.com/office/drawing/2014/chartex" xmlns:cx1="http://schemas.microsoft.com/office/drawing/2015/9/8/chartex" xmlns:cx2="http://schemas.microsoft.com/office/drawing/2015/10/21/chartex" xmlns:cx3="http://schemas.microsoft.com/office/drawing/2016/5/9/chartex" xmlns:cx4="http://schemas.microsoft.com/office/drawing/2016/5/10/chartex" xmlns:cx5="http://schemas.microsoft.com/office/drawing/2016/5/11/chartex" xmlns:cx6="http://schemas.microsoft.com/office/drawing/2016/5/12/chartex" xmlns:cx7="http://schemas.microsoft.com/office/drawing/2016/5/13/chartex" xmlns:cx8="http://schemas.microsoft.com/office/drawing/2016/5/14/chartex" xmlns:mc="http://schemas.openxmlformats.org/markup-compatibility/2006" xmlns:aink="http://schemas.microsoft.com/office/drawing/2016/ink" xmlns:am3d="http://schemas.microsoft.com/office/drawing/2017/model3d" xmlns:o="urn:schemas-microsoft-com:office:office" xmlns:oel="http://schemas.microsoft.com/office/2019/extlst" xmlns:r="http://schemas.openxmlformats.org/officeDocument/2006/relationships" xmlns:m="http://schemas.openxmlformats.org/officeDocument/2006/math" xmlns:v="urn:schemas-microsoft-com:vml" xmlns:wp14="http://schemas.microsoft.com/office/word/2010/wordprocessingDrawing" xmlns:wp="http://schemas.openxmlformats.org/drawingml/2006/wordprocessingDrawing" xmlns:w10="urn:schemas-microsoft-com:office:word" xmlns:w="http://schemas.openxmlformats.org/wordprocessingml/2006/main" xmlns:w14="http://schemas.microsoft.com/office/word/2010/wordml" xmlns:w15="http://schemas.microsoft.com/office/word/2012/wordml" xmlns:w16cex="http://schemas.microsoft.com/office/word/2018/wordml/cex" xmlns:w16cid="http://schemas.microsoft.com/office/word/2016/wordml/cid" xmlns:w16="http://schemas.microsoft.com/office/word/2018/wordml" xmlns:w16du="http://schemas.microsoft.com/office/word/2023/wordml/word16du" xmlns:w16sdtdh="http://schemas.microsoft.com/office/word/2020/wordml/sdtdatahash" xmlns:w16se="http://schemas.microsoft.com/office/word/2015/wordml/symex" xmlns:wpg="http://schemas.microsoft.com/office/word/2010/wordprocessingGroup" xmlns:wpi="http://schemas.microsoft.com/office/word/2010/wordprocessingInk" xmlns:wne="http://schemas.microsoft.com/office/word/2006/wordml" xmlns:wps="http://schemas.microsoft.com/office/word/2010/wordprocessingShape" mc:Ignorable="w14 w15 w16se w16cid w16 w16cex w16sdtdh w16du wp14">
   <w:body>
     <w:p>
       <w:pPr>
@@ -279,6 +279,7 @@
         </w:rPr>
         <w:tab/>
       </w:r>
+      <w:proofErr w:type="spellStart"/>
       <w:r>
         <w:rPr>
           <w:rFonts w:ascii="Consolas" w:eastAsia="Times New Roman" w:hAnsi="Consolas" w:cs="Consolas"/>
@@ -290,7 +291,21 @@
           <w:szCs w:val="22"/>
           <w:lang w:eastAsia="en-GB"/>
         </w:rPr>
-        <w:t xml:space="preserve">maxAge </w:t>
+        <w:t>maxAge</w:t>
+      </w:r>
+      <w:proofErr w:type="spellEnd"/>
+      <w:r>
+        <w:rPr>
+          <w:rFonts w:ascii="Consolas" w:eastAsia="Times New Roman" w:hAnsi="Consolas" w:cs="Consolas"/>
+          <w:b w:val="0"/>
+          <w:bCs w:val="0"/>
+          <w:color w:val="404040"/>
+          <w:kern w:val="0"/>
+          <w:sz w:val="22"/>
+          <w:szCs w:val="22"/>
+          <w:lang w:eastAsia="en-GB"/>
+        </w:rPr>
+        <w:t xml:space="preserve"> </w:t>
       </w:r>
       <w:r>
         <w:rPr>
@@ -379,8 +394,9 @@
           <w:szCs w:val="22"/>
           <w:lang w:eastAsia="en-GB"/>
         </w:rPr>
-        <w:t>array a</w:t>
-      </w:r>
+        <w:t xml:space="preserve">array </w:t>
+      </w:r>
+      <w:proofErr w:type="spellStart"/>
       <w:r>
         <w:rPr>
           <w:rFonts w:ascii="Consolas" w:eastAsia="Times New Roman" w:hAnsi="Consolas" w:cs="Consolas"/>
@@ -392,7 +408,34 @@
           <w:szCs w:val="22"/>
           <w:lang w:eastAsia="en-GB"/>
         </w:rPr>
-        <w:t>geList[</w:t>
+        <w:t>a</w:t>
+      </w:r>
+      <w:r>
+        <w:rPr>
+          <w:rFonts w:ascii="Consolas" w:eastAsia="Times New Roman" w:hAnsi="Consolas" w:cs="Consolas"/>
+          <w:b w:val="0"/>
+          <w:bCs w:val="0"/>
+          <w:color w:val="404040"/>
+          <w:kern w:val="0"/>
+          <w:sz w:val="22"/>
+          <w:szCs w:val="22"/>
+          <w:lang w:eastAsia="en-GB"/>
+        </w:rPr>
+        <w:t>geList</w:t>
+      </w:r>
+      <w:proofErr w:type="spellEnd"/>
+      <w:r>
+        <w:rPr>
+          <w:rFonts w:ascii="Consolas" w:eastAsia="Times New Roman" w:hAnsi="Consolas" w:cs="Consolas"/>
+          <w:b w:val="0"/>
+          <w:bCs w:val="0"/>
+          <w:color w:val="404040"/>
+          <w:kern w:val="0"/>
+          <w:sz w:val="22"/>
+          <w:szCs w:val="22"/>
+          <w:lang w:eastAsia="en-GB"/>
+        </w:rPr>
+        <w:t>[</w:t>
       </w:r>
       <w:r>
         <w:rPr>
@@ -599,6 +642,7 @@
         </w:rPr>
         <w:tab/>
       </w:r>
+      <w:proofErr w:type="spellStart"/>
       <w:r>
         <w:rPr>
           <w:rFonts w:ascii="Consolas" w:eastAsia="Times New Roman" w:hAnsi="Consolas" w:cs="Consolas"/>
@@ -623,7 +667,21 @@
           <w:szCs w:val="22"/>
           <w:lang w:eastAsia="en-GB"/>
         </w:rPr>
-        <w:t xml:space="preserve">geList[index] </w:t>
+        <w:t>geList</w:t>
+      </w:r>
+      <w:proofErr w:type="spellEnd"/>
+      <w:r>
+        <w:rPr>
+          <w:rFonts w:ascii="Consolas" w:eastAsia="Times New Roman" w:hAnsi="Consolas" w:cs="Consolas"/>
+          <w:b w:val="0"/>
+          <w:bCs w:val="0"/>
+          <w:color w:val="404040"/>
+          <w:kern w:val="0"/>
+          <w:sz w:val="22"/>
+          <w:szCs w:val="22"/>
+          <w:lang w:eastAsia="en-GB"/>
+        </w:rPr>
+        <w:t xml:space="preserve">[index] </w:t>
       </w:r>
       <w:r>
         <w:rPr>
@@ -700,8 +758,9 @@
           <w:lang w:eastAsia="en-GB"/>
         </w:rPr>
         <w:tab/>
-        <w:t>if age</w:t>
-      </w:r>
+        <w:t xml:space="preserve">if </w:t>
+      </w:r>
+      <w:proofErr w:type="spellStart"/>
       <w:r>
         <w:rPr>
           <w:rFonts w:ascii="Consolas" w:eastAsia="Times New Roman" w:hAnsi="Consolas" w:cs="Consolas"/>
@@ -713,7 +772,7 @@
           <w:szCs w:val="22"/>
           <w:lang w:eastAsia="en-GB"/>
         </w:rPr>
-        <w:t>List[index]</w:t>
+        <w:t>age</w:t>
       </w:r>
       <w:r>
         <w:rPr>
@@ -726,7 +785,62 @@
           <w:szCs w:val="22"/>
           <w:lang w:eastAsia="en-GB"/>
         </w:rPr>
-        <w:t xml:space="preserve"> &gt; maxAge then</w:t>
+        <w:t>List</w:t>
+      </w:r>
+      <w:proofErr w:type="spellEnd"/>
+      <w:r>
+        <w:rPr>
+          <w:rFonts w:ascii="Consolas" w:eastAsia="Times New Roman" w:hAnsi="Consolas" w:cs="Consolas"/>
+          <w:b w:val="0"/>
+          <w:bCs w:val="0"/>
+          <w:color w:val="404040"/>
+          <w:kern w:val="0"/>
+          <w:sz w:val="22"/>
+          <w:szCs w:val="22"/>
+          <w:lang w:eastAsia="en-GB"/>
+        </w:rPr>
+        <w:t>[index]</w:t>
+      </w:r>
+      <w:r>
+        <w:rPr>
+          <w:rFonts w:ascii="Consolas" w:eastAsia="Times New Roman" w:hAnsi="Consolas" w:cs="Consolas"/>
+          <w:b w:val="0"/>
+          <w:bCs w:val="0"/>
+          <w:color w:val="404040"/>
+          <w:kern w:val="0"/>
+          <w:sz w:val="22"/>
+          <w:szCs w:val="22"/>
+          <w:lang w:eastAsia="en-GB"/>
+        </w:rPr>
+        <w:t xml:space="preserve"> &gt; </w:t>
+      </w:r>
+      <w:proofErr w:type="spellStart"/>
+      <w:r>
+        <w:rPr>
+          <w:rFonts w:ascii="Consolas" w:eastAsia="Times New Roman" w:hAnsi="Consolas" w:cs="Consolas"/>
+          <w:b w:val="0"/>
+          <w:bCs w:val="0"/>
+          <w:color w:val="404040"/>
+          <w:kern w:val="0"/>
+          <w:sz w:val="22"/>
+          <w:szCs w:val="22"/>
+          <w:lang w:eastAsia="en-GB"/>
+        </w:rPr>
+        <w:t>maxAge</w:t>
+      </w:r>
+      <w:proofErr w:type="spellEnd"/>
+      <w:r>
+        <w:rPr>
+          <w:rFonts w:ascii="Consolas" w:eastAsia="Times New Roman" w:hAnsi="Consolas" w:cs="Consolas"/>
+          <w:b w:val="0"/>
+          <w:bCs w:val="0"/>
+          <w:color w:val="404040"/>
+          <w:kern w:val="0"/>
+          <w:sz w:val="22"/>
+          <w:szCs w:val="22"/>
+          <w:lang w:eastAsia="en-GB"/>
+        </w:rPr>
+        <w:t xml:space="preserve"> then</w:t>
       </w:r>
     </w:p>
     <w:p>
@@ -803,8 +917,8 @@
           <w:lang w:eastAsia="en-GB"/>
         </w:rPr>
         <w:tab/>
-        <w:t xml:space="preserve">maxAge </w:t>
-      </w:r>
+      </w:r>
+      <w:proofErr w:type="spellStart"/>
       <w:r>
         <w:rPr>
           <w:rFonts w:ascii="Consolas" w:eastAsia="Times New Roman" w:hAnsi="Consolas" w:cs="Consolas"/>
@@ -816,8 +930,36 @@
           <w:szCs w:val="22"/>
           <w:lang w:eastAsia="en-GB"/>
         </w:rPr>
+        <w:t>maxAge</w:t>
+      </w:r>
+      <w:proofErr w:type="spellEnd"/>
+      <w:r>
+        <w:rPr>
+          <w:rFonts w:ascii="Consolas" w:eastAsia="Times New Roman" w:hAnsi="Consolas" w:cs="Consolas"/>
+          <w:b w:val="0"/>
+          <w:bCs w:val="0"/>
+          <w:color w:val="404040"/>
+          <w:kern w:val="0"/>
+          <w:sz w:val="22"/>
+          <w:szCs w:val="22"/>
+          <w:lang w:eastAsia="en-GB"/>
+        </w:rPr>
+        <w:t xml:space="preserve"> </w:t>
+      </w:r>
+      <w:r>
+        <w:rPr>
+          <w:rFonts w:ascii="Consolas" w:eastAsia="Times New Roman" w:hAnsi="Consolas" w:cs="Consolas"/>
+          <w:b w:val="0"/>
+          <w:bCs w:val="0"/>
+          <w:color w:val="404040"/>
+          <w:kern w:val="0"/>
+          <w:sz w:val="22"/>
+          <w:szCs w:val="22"/>
+          <w:lang w:eastAsia="en-GB"/>
+        </w:rPr>
         <w:t xml:space="preserve">= </w:t>
       </w:r>
+      <w:proofErr w:type="spellStart"/>
       <w:r>
         <w:rPr>
           <w:rFonts w:ascii="Consolas" w:eastAsia="Times New Roman" w:hAnsi="Consolas" w:cs="Consolas"/>
@@ -842,7 +984,21 @@
           <w:szCs w:val="22"/>
           <w:lang w:eastAsia="en-GB"/>
         </w:rPr>
-        <w:t>List[index]</w:t>
+        <w:t>List</w:t>
+      </w:r>
+      <w:proofErr w:type="spellEnd"/>
+      <w:r>
+        <w:rPr>
+          <w:rFonts w:ascii="Consolas" w:eastAsia="Times New Roman" w:hAnsi="Consolas" w:cs="Consolas"/>
+          <w:b w:val="0"/>
+          <w:bCs w:val="0"/>
+          <w:color w:val="404040"/>
+          <w:kern w:val="0"/>
+          <w:sz w:val="22"/>
+          <w:szCs w:val="22"/>
+          <w:lang w:eastAsia="en-GB"/>
+        </w:rPr>
+        <w:t>[index]</w:t>
       </w:r>
     </w:p>
     <w:p>
@@ -1201,6 +1357,7 @@
         </w:rPr>
         <w:t>(</w:t>
       </w:r>
+      <w:proofErr w:type="spellStart"/>
       <w:r>
         <w:rPr>
           <w:rFonts w:ascii="Consolas" w:eastAsia="Times New Roman" w:hAnsi="Consolas" w:cs="Consolas"/>
@@ -1212,7 +1369,21 @@
           <w:szCs w:val="22"/>
           <w:lang w:eastAsia="en-GB"/>
         </w:rPr>
-        <w:t>AgeList[</w:t>
+        <w:t>AgeList</w:t>
+      </w:r>
+      <w:proofErr w:type="spellEnd"/>
+      <w:r>
+        <w:rPr>
+          <w:rFonts w:ascii="Consolas" w:eastAsia="Times New Roman" w:hAnsi="Consolas" w:cs="Consolas"/>
+          <w:b w:val="0"/>
+          <w:bCs w:val="0"/>
+          <w:color w:val="404040"/>
+          <w:kern w:val="0"/>
+          <w:sz w:val="22"/>
+          <w:szCs w:val="22"/>
+          <w:lang w:eastAsia="en-GB"/>
+        </w:rPr>
+        <w:t>[</w:t>
       </w:r>
       <w:r>
         <w:rPr>
@@ -1444,6 +1615,7 @@
                 <w:lang w:eastAsia="en-US"/>
               </w:rPr>
             </w:pPr>
+            <w:proofErr w:type="spellStart"/>
             <w:r>
               <w:rPr>
                 <w:rFonts w:ascii="Arial" w:hAnsi="Arial" w:cs="Arial"/>
@@ -1455,6 +1627,7 @@
               </w:rPr>
               <w:t>ageList</w:t>
             </w:r>
+            <w:proofErr w:type="spellEnd"/>
           </w:p>
         </w:tc>
         <w:tc>
@@ -1759,6 +1932,7 @@
                 <w:lang w:eastAsia="en-US"/>
               </w:rPr>
             </w:pPr>
+            <w:proofErr w:type="spellStart"/>
             <w:r>
               <w:rPr>
                 <w:rFonts w:ascii="Arial" w:hAnsi="Arial" w:cs="Arial"/>
@@ -1770,6 +1944,7 @@
               </w:rPr>
               <w:t>maxAge</w:t>
             </w:r>
+            <w:proofErr w:type="spellEnd"/>
           </w:p>
         </w:tc>
         <w:tc>
@@ -1876,6 +2051,15 @@
                 <w:lang w:eastAsia="en-US"/>
               </w:rPr>
             </w:pPr>
+            <w:r>
+              <w:rPr>
+                <w:rFonts w:ascii="Arial" w:hAnsi="Arial" w:cs="Arial"/>
+                <w:sz w:val="22"/>
+                <w:szCs w:val="22"/>
+                <w:lang w:eastAsia="en-US"/>
+              </w:rPr>
+              <w:t>-</w:t>
+            </w:r>
           </w:p>
         </w:tc>
         <w:tc>
@@ -1900,6 +2084,15 @@
                 <w:lang w:eastAsia="en-US"/>
               </w:rPr>
             </w:pPr>
+            <w:r>
+              <w:rPr>
+                <w:rFonts w:ascii="Arial" w:hAnsi="Arial" w:cs="Arial"/>
+                <w:sz w:val="22"/>
+                <w:szCs w:val="22"/>
+                <w:lang w:eastAsia="en-US"/>
+              </w:rPr>
+              <w:t>-</w:t>
+            </w:r>
           </w:p>
         </w:tc>
         <w:tc>
@@ -1924,6 +2117,15 @@
                 <w:lang w:eastAsia="en-US"/>
               </w:rPr>
             </w:pPr>
+            <w:r>
+              <w:rPr>
+                <w:rFonts w:ascii="Arial" w:hAnsi="Arial" w:cs="Arial"/>
+                <w:sz w:val="22"/>
+                <w:szCs w:val="22"/>
+                <w:lang w:eastAsia="en-US"/>
+              </w:rPr>
+              <w:t>-</w:t>
+            </w:r>
           </w:p>
         </w:tc>
         <w:tc>
@@ -1948,6 +2150,15 @@
                 <w:lang w:eastAsia="en-US"/>
               </w:rPr>
             </w:pPr>
+            <w:r>
+              <w:rPr>
+                <w:rFonts w:ascii="Arial" w:hAnsi="Arial" w:cs="Arial"/>
+                <w:sz w:val="22"/>
+                <w:szCs w:val="22"/>
+                <w:lang w:eastAsia="en-US"/>
+              </w:rPr>
+              <w:t>-</w:t>
+            </w:r>
           </w:p>
         </w:tc>
         <w:tc>
@@ -1972,6 +2183,15 @@
                 <w:lang w:eastAsia="en-US"/>
               </w:rPr>
             </w:pPr>
+            <w:r>
+              <w:rPr>
+                <w:rFonts w:ascii="Arial" w:hAnsi="Arial" w:cs="Arial"/>
+                <w:sz w:val="22"/>
+                <w:szCs w:val="22"/>
+                <w:lang w:eastAsia="en-US"/>
+              </w:rPr>
+              <w:t>-</w:t>
+            </w:r>
           </w:p>
         </w:tc>
         <w:tc>
@@ -2029,6 +2249,15 @@
                 <w:lang w:eastAsia="en-US"/>
               </w:rPr>
             </w:pPr>
+            <w:r>
+              <w:rPr>
+                <w:rFonts w:ascii="Arial" w:hAnsi="Arial" w:cs="Arial"/>
+                <w:sz w:val="22"/>
+                <w:szCs w:val="22"/>
+                <w:lang w:eastAsia="en-US"/>
+              </w:rPr>
+              <w:t>-</w:t>
+            </w:r>
           </w:p>
         </w:tc>
         <w:tc>
@@ -2053,6 +2282,15 @@
                 <w:lang w:eastAsia="en-US"/>
               </w:rPr>
             </w:pPr>
+            <w:r>
+              <w:rPr>
+                <w:rFonts w:ascii="Arial" w:hAnsi="Arial" w:cs="Arial"/>
+                <w:sz w:val="22"/>
+                <w:szCs w:val="22"/>
+                <w:lang w:eastAsia="en-US"/>
+              </w:rPr>
+              <w:t>-</w:t>
+            </w:r>
           </w:p>
         </w:tc>
       </w:tr>
@@ -2084,6 +2322,16 @@
                 <w:lang w:eastAsia="en-US"/>
               </w:rPr>
             </w:pPr>
+            <w:r>
+              <w:rPr>
+                <w:rFonts w:ascii="Arial" w:hAnsi="Arial" w:cs="Arial"/>
+                <w:color w:val="1F497D" w:themeColor="text2"/>
+                <w:sz w:val="22"/>
+                <w:szCs w:val="22"/>
+                <w:lang w:eastAsia="en-US"/>
+              </w:rPr>
+              <w:t>0</w:t>
+            </w:r>
           </w:p>
         </w:tc>
         <w:tc>
@@ -2109,6 +2357,16 @@
                 <w:lang w:eastAsia="en-US"/>
               </w:rPr>
             </w:pPr>
+            <w:r>
+              <w:rPr>
+                <w:rFonts w:ascii="Arial" w:hAnsi="Arial" w:cs="Arial"/>
+                <w:color w:val="1F497D" w:themeColor="text2"/>
+                <w:sz w:val="22"/>
+                <w:szCs w:val="22"/>
+                <w:lang w:eastAsia="en-US"/>
+              </w:rPr>
+              <w:t>12</w:t>
+            </w:r>
           </w:p>
         </w:tc>
         <w:tc>
@@ -2134,6 +2392,16 @@
                 <w:lang w:eastAsia="en-US"/>
               </w:rPr>
             </w:pPr>
+            <w:r>
+              <w:rPr>
+                <w:rFonts w:ascii="Arial" w:hAnsi="Arial" w:cs="Arial"/>
+                <w:color w:val="1F497D" w:themeColor="text2"/>
+                <w:sz w:val="22"/>
+                <w:szCs w:val="22"/>
+                <w:lang w:eastAsia="en-US"/>
+              </w:rPr>
+              <w:t>-</w:t>
+            </w:r>
           </w:p>
         </w:tc>
         <w:tc>
@@ -2159,6 +2427,16 @@
                 <w:lang w:eastAsia="en-US"/>
               </w:rPr>
             </w:pPr>
+            <w:r>
+              <w:rPr>
+                <w:rFonts w:ascii="Arial" w:hAnsi="Arial" w:cs="Arial"/>
+                <w:color w:val="1F497D" w:themeColor="text2"/>
+                <w:sz w:val="22"/>
+                <w:szCs w:val="22"/>
+                <w:lang w:eastAsia="en-US"/>
+              </w:rPr>
+              <w:t>-</w:t>
+            </w:r>
           </w:p>
         </w:tc>
         <w:tc>
@@ -2184,6 +2462,16 @@
                 <w:lang w:eastAsia="en-US"/>
               </w:rPr>
             </w:pPr>
+            <w:r>
+              <w:rPr>
+                <w:rFonts w:ascii="Arial" w:hAnsi="Arial" w:cs="Arial"/>
+                <w:color w:val="1F497D" w:themeColor="text2"/>
+                <w:sz w:val="22"/>
+                <w:szCs w:val="22"/>
+                <w:lang w:eastAsia="en-US"/>
+              </w:rPr>
+              <w:t>-</w:t>
+            </w:r>
           </w:p>
         </w:tc>
         <w:tc>
@@ -2209,6 +2497,16 @@
                 <w:lang w:eastAsia="en-US"/>
               </w:rPr>
             </w:pPr>
+            <w:r>
+              <w:rPr>
+                <w:rFonts w:ascii="Arial" w:hAnsi="Arial" w:cs="Arial"/>
+                <w:color w:val="1F497D" w:themeColor="text2"/>
+                <w:sz w:val="22"/>
+                <w:szCs w:val="22"/>
+                <w:lang w:eastAsia="en-US"/>
+              </w:rPr>
+              <w:t>12</w:t>
+            </w:r>
           </w:p>
         </w:tc>
         <w:tc>
@@ -2234,6 +2532,16 @@
                 <w:lang w:eastAsia="en-US"/>
               </w:rPr>
             </w:pPr>
+            <w:r>
+              <w:rPr>
+                <w:rFonts w:ascii="Arial" w:hAnsi="Arial" w:cs="Arial"/>
+                <w:color w:val="1F497D" w:themeColor="text2"/>
+                <w:sz w:val="22"/>
+                <w:szCs w:val="22"/>
+                <w:lang w:eastAsia="en-US"/>
+              </w:rPr>
+              <w:t>0</w:t>
+            </w:r>
           </w:p>
         </w:tc>
         <w:tc>
@@ -2259,6 +2567,16 @@
                 <w:lang w:eastAsia="en-US"/>
               </w:rPr>
             </w:pPr>
+            <w:r>
+              <w:rPr>
+                <w:rFonts w:ascii="Arial" w:hAnsi="Arial" w:cs="Arial"/>
+                <w:color w:val="1F497D" w:themeColor="text2"/>
+                <w:sz w:val="22"/>
+                <w:szCs w:val="22"/>
+                <w:lang w:eastAsia="en-US"/>
+              </w:rPr>
+              <w:t>-</w:t>
+            </w:r>
           </w:p>
         </w:tc>
       </w:tr>
@@ -2290,6 +2608,16 @@
                 <w:lang w:eastAsia="en-US"/>
               </w:rPr>
             </w:pPr>
+            <w:r>
+              <w:rPr>
+                <w:rFonts w:ascii="Arial" w:hAnsi="Arial" w:cs="Arial"/>
+                <w:color w:val="1F497D" w:themeColor="text2"/>
+                <w:sz w:val="22"/>
+                <w:szCs w:val="22"/>
+                <w:lang w:eastAsia="en-US"/>
+              </w:rPr>
+              <w:t>1</w:t>
+            </w:r>
           </w:p>
         </w:tc>
         <w:tc>
@@ -2315,6 +2643,16 @@
                 <w:lang w:eastAsia="en-US"/>
               </w:rPr>
             </w:pPr>
+            <w:r>
+              <w:rPr>
+                <w:rFonts w:ascii="Arial" w:hAnsi="Arial" w:cs="Arial"/>
+                <w:color w:val="1F497D" w:themeColor="text2"/>
+                <w:sz w:val="22"/>
+                <w:szCs w:val="22"/>
+                <w:lang w:eastAsia="en-US"/>
+              </w:rPr>
+              <w:t>12</w:t>
+            </w:r>
           </w:p>
         </w:tc>
         <w:tc>
@@ -2340,6 +2678,16 @@
                 <w:lang w:eastAsia="en-US"/>
               </w:rPr>
             </w:pPr>
+            <w:r>
+              <w:rPr>
+                <w:rFonts w:ascii="Arial" w:hAnsi="Arial" w:cs="Arial"/>
+                <w:color w:val="1F497D" w:themeColor="text2"/>
+                <w:sz w:val="22"/>
+                <w:szCs w:val="22"/>
+                <w:lang w:eastAsia="en-US"/>
+              </w:rPr>
+              <w:t>16</w:t>
+            </w:r>
           </w:p>
         </w:tc>
         <w:tc>
@@ -2365,6 +2713,16 @@
                 <w:lang w:eastAsia="en-US"/>
               </w:rPr>
             </w:pPr>
+            <w:r>
+              <w:rPr>
+                <w:rFonts w:ascii="Arial" w:hAnsi="Arial" w:cs="Arial"/>
+                <w:color w:val="1F497D" w:themeColor="text2"/>
+                <w:sz w:val="22"/>
+                <w:szCs w:val="22"/>
+                <w:lang w:eastAsia="en-US"/>
+              </w:rPr>
+              <w:t>-</w:t>
+            </w:r>
           </w:p>
         </w:tc>
         <w:tc>
@@ -2390,6 +2748,16 @@
                 <w:lang w:eastAsia="en-US"/>
               </w:rPr>
             </w:pPr>
+            <w:r>
+              <w:rPr>
+                <w:rFonts w:ascii="Arial" w:hAnsi="Arial" w:cs="Arial"/>
+                <w:color w:val="1F497D" w:themeColor="text2"/>
+                <w:sz w:val="22"/>
+                <w:szCs w:val="22"/>
+                <w:lang w:eastAsia="en-US"/>
+              </w:rPr>
+              <w:t>-</w:t>
+            </w:r>
           </w:p>
         </w:tc>
         <w:tc>
@@ -2415,6 +2783,16 @@
                 <w:lang w:eastAsia="en-US"/>
               </w:rPr>
             </w:pPr>
+            <w:r>
+              <w:rPr>
+                <w:rFonts w:ascii="Arial" w:hAnsi="Arial" w:cs="Arial"/>
+                <w:color w:val="1F497D" w:themeColor="text2"/>
+                <w:sz w:val="22"/>
+                <w:szCs w:val="22"/>
+                <w:lang w:eastAsia="en-US"/>
+              </w:rPr>
+              <w:t>16</w:t>
+            </w:r>
           </w:p>
         </w:tc>
         <w:tc>
@@ -2440,6 +2818,16 @@
                 <w:lang w:eastAsia="en-US"/>
               </w:rPr>
             </w:pPr>
+            <w:r>
+              <w:rPr>
+                <w:rFonts w:ascii="Arial" w:hAnsi="Arial" w:cs="Arial"/>
+                <w:color w:val="1F497D" w:themeColor="text2"/>
+                <w:sz w:val="22"/>
+                <w:szCs w:val="22"/>
+                <w:lang w:eastAsia="en-US"/>
+              </w:rPr>
+              <w:t>1</w:t>
+            </w:r>
           </w:p>
         </w:tc>
         <w:tc>
@@ -2465,6 +2853,16 @@
                 <w:lang w:eastAsia="en-US"/>
               </w:rPr>
             </w:pPr>
+            <w:r>
+              <w:rPr>
+                <w:rFonts w:ascii="Arial" w:hAnsi="Arial" w:cs="Arial"/>
+                <w:color w:val="1F497D" w:themeColor="text2"/>
+                <w:sz w:val="22"/>
+                <w:szCs w:val="22"/>
+                <w:lang w:eastAsia="en-US"/>
+              </w:rPr>
+              <w:t>-</w:t>
+            </w:r>
           </w:p>
         </w:tc>
       </w:tr>
@@ -2496,6 +2894,16 @@
                 <w:lang w:eastAsia="en-US"/>
               </w:rPr>
             </w:pPr>
+            <w:r>
+              <w:rPr>
+                <w:rFonts w:ascii="Arial" w:hAnsi="Arial" w:cs="Arial"/>
+                <w:color w:val="1F497D" w:themeColor="text2"/>
+                <w:sz w:val="22"/>
+                <w:szCs w:val="22"/>
+                <w:lang w:eastAsia="en-US"/>
+              </w:rPr>
+              <w:t>2</w:t>
+            </w:r>
           </w:p>
         </w:tc>
         <w:tc>
@@ -2521,6 +2929,16 @@
                 <w:lang w:eastAsia="en-US"/>
               </w:rPr>
             </w:pPr>
+            <w:r>
+              <w:rPr>
+                <w:rFonts w:ascii="Arial" w:hAnsi="Arial" w:cs="Arial"/>
+                <w:color w:val="1F497D" w:themeColor="text2"/>
+                <w:sz w:val="22"/>
+                <w:szCs w:val="22"/>
+                <w:lang w:eastAsia="en-US"/>
+              </w:rPr>
+              <w:t>12</w:t>
+            </w:r>
           </w:p>
         </w:tc>
         <w:tc>
@@ -2546,6 +2964,16 @@
                 <w:lang w:eastAsia="en-US"/>
               </w:rPr>
             </w:pPr>
+            <w:r>
+              <w:rPr>
+                <w:rFonts w:ascii="Arial" w:hAnsi="Arial" w:cs="Arial"/>
+                <w:color w:val="1F497D" w:themeColor="text2"/>
+                <w:sz w:val="22"/>
+                <w:szCs w:val="22"/>
+                <w:lang w:eastAsia="en-US"/>
+              </w:rPr>
+              <w:t>16</w:t>
+            </w:r>
           </w:p>
         </w:tc>
         <w:tc>
@@ -2571,6 +2999,16 @@
                 <w:lang w:eastAsia="en-US"/>
               </w:rPr>
             </w:pPr>
+            <w:r>
+              <w:rPr>
+                <w:rFonts w:ascii="Arial" w:hAnsi="Arial" w:cs="Arial"/>
+                <w:color w:val="1F497D" w:themeColor="text2"/>
+                <w:sz w:val="22"/>
+                <w:szCs w:val="22"/>
+                <w:lang w:eastAsia="en-US"/>
+              </w:rPr>
+              <w:t>17</w:t>
+            </w:r>
           </w:p>
         </w:tc>
         <w:tc>
@@ -2596,6 +3034,16 @@
                 <w:lang w:eastAsia="en-US"/>
               </w:rPr>
             </w:pPr>
+            <w:r>
+              <w:rPr>
+                <w:rFonts w:ascii="Arial" w:hAnsi="Arial" w:cs="Arial"/>
+                <w:color w:val="1F497D" w:themeColor="text2"/>
+                <w:sz w:val="22"/>
+                <w:szCs w:val="22"/>
+                <w:lang w:eastAsia="en-US"/>
+              </w:rPr>
+              <w:t>-</w:t>
+            </w:r>
           </w:p>
         </w:tc>
         <w:tc>
@@ -2621,6 +3069,16 @@
                 <w:lang w:eastAsia="en-US"/>
               </w:rPr>
             </w:pPr>
+            <w:r>
+              <w:rPr>
+                <w:rFonts w:ascii="Arial" w:hAnsi="Arial" w:cs="Arial"/>
+                <w:color w:val="1F497D" w:themeColor="text2"/>
+                <w:sz w:val="22"/>
+                <w:szCs w:val="22"/>
+                <w:lang w:eastAsia="en-US"/>
+              </w:rPr>
+              <w:t>17</w:t>
+            </w:r>
           </w:p>
         </w:tc>
         <w:tc>
@@ -2646,6 +3104,16 @@
                 <w:lang w:eastAsia="en-US"/>
               </w:rPr>
             </w:pPr>
+            <w:r>
+              <w:rPr>
+                <w:rFonts w:ascii="Arial" w:hAnsi="Arial" w:cs="Arial"/>
+                <w:color w:val="1F497D" w:themeColor="text2"/>
+                <w:sz w:val="22"/>
+                <w:szCs w:val="22"/>
+                <w:lang w:eastAsia="en-US"/>
+              </w:rPr>
+              <w:t>2</w:t>
+            </w:r>
           </w:p>
         </w:tc>
         <w:tc>
@@ -2671,6 +3139,16 @@
                 <w:lang w:eastAsia="en-US"/>
               </w:rPr>
             </w:pPr>
+            <w:r>
+              <w:rPr>
+                <w:rFonts w:ascii="Arial" w:hAnsi="Arial" w:cs="Arial"/>
+                <w:color w:val="1F497D" w:themeColor="text2"/>
+                <w:sz w:val="22"/>
+                <w:szCs w:val="22"/>
+                <w:lang w:eastAsia="en-US"/>
+              </w:rPr>
+              <w:t>-</w:t>
+            </w:r>
           </w:p>
         </w:tc>
       </w:tr>
@@ -2702,6 +3180,16 @@
                 <w:lang w:eastAsia="en-US"/>
               </w:rPr>
             </w:pPr>
+            <w:r>
+              <w:rPr>
+                <w:rFonts w:ascii="Arial" w:hAnsi="Arial" w:cs="Arial"/>
+                <w:color w:val="1F497D" w:themeColor="text2"/>
+                <w:sz w:val="22"/>
+                <w:szCs w:val="22"/>
+                <w:lang w:eastAsia="en-US"/>
+              </w:rPr>
+              <w:t>3</w:t>
+            </w:r>
           </w:p>
         </w:tc>
         <w:tc>
@@ -2727,6 +3215,16 @@
                 <w:lang w:eastAsia="en-US"/>
               </w:rPr>
             </w:pPr>
+            <w:r>
+              <w:rPr>
+                <w:rFonts w:ascii="Arial" w:hAnsi="Arial" w:cs="Arial"/>
+                <w:color w:val="1F497D" w:themeColor="text2"/>
+                <w:sz w:val="22"/>
+                <w:szCs w:val="22"/>
+                <w:lang w:eastAsia="en-US"/>
+              </w:rPr>
+              <w:t>12</w:t>
+            </w:r>
           </w:p>
         </w:tc>
         <w:tc>
@@ -2752,6 +3250,16 @@
                 <w:lang w:eastAsia="en-US"/>
               </w:rPr>
             </w:pPr>
+            <w:r>
+              <w:rPr>
+                <w:rFonts w:ascii="Arial" w:hAnsi="Arial" w:cs="Arial"/>
+                <w:color w:val="1F497D" w:themeColor="text2"/>
+                <w:sz w:val="22"/>
+                <w:szCs w:val="22"/>
+                <w:lang w:eastAsia="en-US"/>
+              </w:rPr>
+              <w:t>16</w:t>
+            </w:r>
           </w:p>
         </w:tc>
         <w:tc>
@@ -2777,6 +3285,16 @@
                 <w:lang w:eastAsia="en-US"/>
               </w:rPr>
             </w:pPr>
+            <w:r>
+              <w:rPr>
+                <w:rFonts w:ascii="Arial" w:hAnsi="Arial" w:cs="Arial"/>
+                <w:color w:val="1F497D" w:themeColor="text2"/>
+                <w:sz w:val="22"/>
+                <w:szCs w:val="22"/>
+                <w:lang w:eastAsia="en-US"/>
+              </w:rPr>
+              <w:t>17</w:t>
+            </w:r>
           </w:p>
         </w:tc>
         <w:tc>
@@ -2802,6 +3320,16 @@
                 <w:lang w:eastAsia="en-US"/>
               </w:rPr>
             </w:pPr>
+            <w:r>
+              <w:rPr>
+                <w:rFonts w:ascii="Arial" w:hAnsi="Arial" w:cs="Arial"/>
+                <w:color w:val="1F497D" w:themeColor="text2"/>
+                <w:sz w:val="22"/>
+                <w:szCs w:val="22"/>
+                <w:lang w:eastAsia="en-US"/>
+              </w:rPr>
+              <w:t>11</w:t>
+            </w:r>
           </w:p>
         </w:tc>
         <w:tc>
@@ -2827,6 +3355,16 @@
                 <w:lang w:eastAsia="en-US"/>
               </w:rPr>
             </w:pPr>
+            <w:r>
+              <w:rPr>
+                <w:rFonts w:ascii="Arial" w:hAnsi="Arial" w:cs="Arial"/>
+                <w:color w:val="1F497D" w:themeColor="text2"/>
+                <w:sz w:val="22"/>
+                <w:szCs w:val="22"/>
+                <w:lang w:eastAsia="en-US"/>
+              </w:rPr>
+              <w:t>17</w:t>
+            </w:r>
           </w:p>
         </w:tc>
         <w:tc>
@@ -2852,6 +3390,16 @@
                 <w:lang w:eastAsia="en-US"/>
               </w:rPr>
             </w:pPr>
+            <w:r>
+              <w:rPr>
+                <w:rFonts w:ascii="Arial" w:hAnsi="Arial" w:cs="Arial"/>
+                <w:color w:val="1F497D" w:themeColor="text2"/>
+                <w:sz w:val="22"/>
+                <w:szCs w:val="22"/>
+                <w:lang w:eastAsia="en-US"/>
+              </w:rPr>
+              <w:t>2</w:t>
+            </w:r>
           </w:p>
         </w:tc>
         <w:tc>
@@ -2877,6 +3425,16 @@
                 <w:lang w:eastAsia="en-US"/>
               </w:rPr>
             </w:pPr>
+            <w:r>
+              <w:rPr>
+                <w:rFonts w:ascii="Arial" w:hAnsi="Arial" w:cs="Arial"/>
+                <w:color w:val="1F497D" w:themeColor="text2"/>
+                <w:sz w:val="22"/>
+                <w:szCs w:val="22"/>
+                <w:lang w:eastAsia="en-US"/>
+              </w:rPr>
+              <w:t>17, 2</w:t>
+            </w:r>
           </w:p>
         </w:tc>
       </w:tr>
@@ -3289,6 +3847,13 @@
         </w:rPr>
         <w:tab/>
       </w:r>
+      <w:r>
+        <w:rPr>
+          <w:rFonts w:ascii="Arial" w:hAnsi="Arial" w:cs="Arial"/>
+          <w:sz w:val="22"/>
+        </w:rPr>
+        <w:tab/>
+      </w:r>
     </w:p>
     <w:p>
       <w:pPr>
@@ -3811,6 +4376,575 @@
           <w:sz w:val="22"/>
         </w:rPr>
       </w:pPr>
+    </w:p>
+    <w:p>
+      <w:pPr>
+        <w:tabs>
+          <w:tab w:val="left" w:pos="851"/>
+          <w:tab w:val="left" w:pos="1276"/>
+          <w:tab w:val="left" w:pos="1701"/>
+          <w:tab w:val="left" w:pos="2127"/>
+          <w:tab w:val="left" w:pos="9072"/>
+          <w:tab w:val="right" w:pos="9354"/>
+        </w:tabs>
+        <w:spacing w:before="120"/>
+        <w:rPr>
+          <w:rFonts w:ascii="Arial" w:hAnsi="Arial" w:cs="Arial"/>
+          <w:sz w:val="22"/>
+        </w:rPr>
+      </w:pPr>
+    </w:p>
+    <w:p>
+      <w:pPr>
+        <w:tabs>
+          <w:tab w:val="left" w:pos="851"/>
+          <w:tab w:val="left" w:pos="1276"/>
+          <w:tab w:val="left" w:pos="1701"/>
+          <w:tab w:val="left" w:pos="2127"/>
+          <w:tab w:val="left" w:pos="9072"/>
+          <w:tab w:val="right" w:pos="9354"/>
+        </w:tabs>
+        <w:spacing w:before="120"/>
+        <w:rPr>
+          <w:rFonts w:ascii="Arial" w:hAnsi="Arial" w:cs="Arial"/>
+          <w:sz w:val="22"/>
+        </w:rPr>
+      </w:pPr>
+    </w:p>
+    <w:p>
+      <w:pPr>
+        <w:tabs>
+          <w:tab w:val="left" w:pos="851"/>
+          <w:tab w:val="left" w:pos="1276"/>
+          <w:tab w:val="left" w:pos="1701"/>
+          <w:tab w:val="left" w:pos="2127"/>
+          <w:tab w:val="left" w:pos="9072"/>
+          <w:tab w:val="right" w:pos="9354"/>
+        </w:tabs>
+        <w:spacing w:before="120"/>
+        <w:rPr>
+          <w:rFonts w:ascii="Arial" w:hAnsi="Arial" w:cs="Arial"/>
+          <w:sz w:val="22"/>
+        </w:rPr>
+      </w:pPr>
+      <w:r>
+        <w:rPr>
+          <w:rFonts w:ascii="Arial" w:hAnsi="Arial" w:cs="Arial"/>
+          <w:sz w:val="22"/>
+        </w:rPr>
+        <w:t>group1 = []</w:t>
+      </w:r>
+    </w:p>
+    <w:p>
+      <w:pPr>
+        <w:tabs>
+          <w:tab w:val="left" w:pos="851"/>
+          <w:tab w:val="left" w:pos="1276"/>
+          <w:tab w:val="left" w:pos="1701"/>
+          <w:tab w:val="left" w:pos="2127"/>
+          <w:tab w:val="left" w:pos="9072"/>
+          <w:tab w:val="right" w:pos="9354"/>
+        </w:tabs>
+        <w:spacing w:before="120"/>
+        <w:rPr>
+          <w:rFonts w:ascii="Arial" w:hAnsi="Arial" w:cs="Arial"/>
+          <w:sz w:val="22"/>
+        </w:rPr>
+      </w:pPr>
+      <w:r>
+        <w:rPr>
+          <w:rFonts w:ascii="Arial" w:hAnsi="Arial" w:cs="Arial"/>
+          <w:sz w:val="22"/>
+        </w:rPr>
+        <w:t>group2 = []</w:t>
+      </w:r>
+    </w:p>
+    <w:p>
+      <w:pPr>
+        <w:tabs>
+          <w:tab w:val="left" w:pos="851"/>
+          <w:tab w:val="left" w:pos="1276"/>
+          <w:tab w:val="left" w:pos="1701"/>
+          <w:tab w:val="left" w:pos="2127"/>
+          <w:tab w:val="left" w:pos="9072"/>
+          <w:tab w:val="right" w:pos="9354"/>
+        </w:tabs>
+        <w:spacing w:before="120"/>
+        <w:rPr>
+          <w:rFonts w:ascii="Arial" w:hAnsi="Arial" w:cs="Arial"/>
+          <w:sz w:val="22"/>
+        </w:rPr>
+      </w:pPr>
+      <w:r>
+        <w:rPr>
+          <w:rFonts w:ascii="Arial" w:hAnsi="Arial" w:cs="Arial"/>
+          <w:sz w:val="22"/>
+        </w:rPr>
+        <w:t xml:space="preserve">array </w:t>
+      </w:r>
+      <w:r>
+        <w:rPr>
+          <w:rFonts w:ascii="Arial" w:hAnsi="Arial" w:cs="Arial"/>
+          <w:sz w:val="22"/>
+        </w:rPr>
+        <w:t>pupils</w:t>
+      </w:r>
+      <w:r>
+        <w:rPr>
+          <w:rFonts w:ascii="Arial" w:hAnsi="Arial" w:cs="Arial"/>
+          <w:sz w:val="22"/>
+        </w:rPr>
+        <w:t>[0:19]</w:t>
+      </w:r>
+    </w:p>
+    <w:p>
+      <w:pPr>
+        <w:tabs>
+          <w:tab w:val="left" w:pos="851"/>
+          <w:tab w:val="left" w:pos="1276"/>
+          <w:tab w:val="left" w:pos="1701"/>
+          <w:tab w:val="left" w:pos="2127"/>
+          <w:tab w:val="left" w:pos="9072"/>
+          <w:tab w:val="right" w:pos="9354"/>
+        </w:tabs>
+        <w:spacing w:before="120"/>
+        <w:rPr>
+          <w:rFonts w:ascii="Arial" w:hAnsi="Arial" w:cs="Arial"/>
+          <w:sz w:val="22"/>
+        </w:rPr>
+      </w:pPr>
+      <w:r>
+        <w:rPr>
+          <w:rFonts w:ascii="Arial" w:hAnsi="Arial" w:cs="Arial"/>
+          <w:sz w:val="22"/>
+        </w:rPr>
+        <w:t xml:space="preserve">for </w:t>
+      </w:r>
+      <w:proofErr w:type="spellStart"/>
+      <w:r>
+        <w:rPr>
+          <w:rFonts w:ascii="Arial" w:hAnsi="Arial" w:cs="Arial"/>
+          <w:sz w:val="22"/>
+        </w:rPr>
+        <w:t>i</w:t>
+      </w:r>
+      <w:proofErr w:type="spellEnd"/>
+      <w:r>
+        <w:rPr>
+          <w:rFonts w:ascii="Arial" w:hAnsi="Arial" w:cs="Arial"/>
+          <w:sz w:val="22"/>
+        </w:rPr>
+        <w:t xml:space="preserve"> </w:t>
+      </w:r>
+      <w:r>
+        <w:rPr>
+          <w:rFonts w:ascii="Arial" w:hAnsi="Arial" w:cs="Arial"/>
+          <w:sz w:val="22"/>
+        </w:rPr>
+        <w:t>= 0 to 19</w:t>
+      </w:r>
+    </w:p>
+    <w:p>
+      <w:pPr>
+        <w:tabs>
+          <w:tab w:val="left" w:pos="851"/>
+          <w:tab w:val="left" w:pos="1276"/>
+          <w:tab w:val="left" w:pos="1701"/>
+          <w:tab w:val="left" w:pos="2127"/>
+          <w:tab w:val="left" w:pos="9072"/>
+          <w:tab w:val="right" w:pos="9354"/>
+        </w:tabs>
+        <w:spacing w:before="120"/>
+        <w:rPr>
+          <w:rFonts w:ascii="Arial" w:hAnsi="Arial" w:cs="Arial"/>
+          <w:sz w:val="22"/>
+        </w:rPr>
+      </w:pPr>
+      <w:r>
+        <w:rPr>
+          <w:rFonts w:ascii="Arial" w:hAnsi="Arial" w:cs="Arial"/>
+          <w:sz w:val="22"/>
+        </w:rPr>
+        <w:t xml:space="preserve">    </w:t>
+      </w:r>
+      <w:proofErr w:type="spellStart"/>
+      <w:r>
+        <w:rPr>
+          <w:rFonts w:ascii="Arial" w:hAnsi="Arial" w:cs="Arial"/>
+          <w:sz w:val="22"/>
+        </w:rPr>
+        <w:t>nameOfPupil</w:t>
+      </w:r>
+      <w:proofErr w:type="spellEnd"/>
+      <w:r>
+        <w:rPr>
+          <w:rFonts w:ascii="Arial" w:hAnsi="Arial" w:cs="Arial"/>
+          <w:sz w:val="22"/>
+        </w:rPr>
+        <w:t xml:space="preserve"> = input("enter pupil name")</w:t>
+      </w:r>
+    </w:p>
+    <w:p>
+      <w:pPr>
+        <w:tabs>
+          <w:tab w:val="left" w:pos="851"/>
+          <w:tab w:val="left" w:pos="1276"/>
+          <w:tab w:val="left" w:pos="1701"/>
+          <w:tab w:val="left" w:pos="2127"/>
+          <w:tab w:val="left" w:pos="9072"/>
+          <w:tab w:val="right" w:pos="9354"/>
+        </w:tabs>
+        <w:spacing w:before="120"/>
+        <w:rPr>
+          <w:rFonts w:ascii="Arial" w:hAnsi="Arial" w:cs="Arial"/>
+          <w:sz w:val="22"/>
+        </w:rPr>
+      </w:pPr>
+      <w:r>
+        <w:rPr>
+          <w:rFonts w:ascii="Arial" w:hAnsi="Arial" w:cs="Arial"/>
+          <w:sz w:val="22"/>
+        </w:rPr>
+        <w:t xml:space="preserve">    </w:t>
+      </w:r>
+      <w:proofErr w:type="spellStart"/>
+      <w:r>
+        <w:rPr>
+          <w:rFonts w:ascii="Arial" w:hAnsi="Arial" w:cs="Arial"/>
+          <w:sz w:val="22"/>
+        </w:rPr>
+        <w:t>pupils.append</w:t>
+      </w:r>
+      <w:proofErr w:type="spellEnd"/>
+      <w:r>
+        <w:rPr>
+          <w:rFonts w:ascii="Arial" w:hAnsi="Arial" w:cs="Arial"/>
+          <w:sz w:val="22"/>
+        </w:rPr>
+        <w:t>(</w:t>
+      </w:r>
+      <w:proofErr w:type="spellStart"/>
+      <w:r>
+        <w:rPr>
+          <w:rFonts w:ascii="Arial" w:hAnsi="Arial" w:cs="Arial"/>
+          <w:sz w:val="22"/>
+        </w:rPr>
+        <w:t>nameOfPupil</w:t>
+      </w:r>
+      <w:proofErr w:type="spellEnd"/>
+      <w:r>
+        <w:rPr>
+          <w:rFonts w:ascii="Arial" w:hAnsi="Arial" w:cs="Arial"/>
+          <w:sz w:val="22"/>
+        </w:rPr>
+        <w:t>)</w:t>
+      </w:r>
+    </w:p>
+    <w:p>
+      <w:pPr>
+        <w:tabs>
+          <w:tab w:val="left" w:pos="851"/>
+          <w:tab w:val="left" w:pos="1276"/>
+          <w:tab w:val="left" w:pos="1701"/>
+          <w:tab w:val="left" w:pos="2127"/>
+          <w:tab w:val="left" w:pos="9072"/>
+          <w:tab w:val="right" w:pos="9354"/>
+        </w:tabs>
+        <w:spacing w:before="120"/>
+        <w:rPr>
+          <w:rFonts w:ascii="Arial" w:hAnsi="Arial" w:cs="Arial"/>
+          <w:sz w:val="22"/>
+        </w:rPr>
+      </w:pPr>
+      <w:proofErr w:type="spellStart"/>
+      <w:r>
+        <w:rPr>
+          <w:rFonts w:ascii="Arial" w:hAnsi="Arial" w:cs="Arial"/>
+          <w:sz w:val="22"/>
+        </w:rPr>
+        <w:t>endfor</w:t>
+      </w:r>
+      <w:proofErr w:type="spellEnd"/>
+    </w:p>
+    <w:p>
+      <w:pPr>
+        <w:tabs>
+          <w:tab w:val="left" w:pos="851"/>
+          <w:tab w:val="left" w:pos="1276"/>
+          <w:tab w:val="left" w:pos="1701"/>
+          <w:tab w:val="left" w:pos="2127"/>
+          <w:tab w:val="left" w:pos="9072"/>
+          <w:tab w:val="right" w:pos="9354"/>
+        </w:tabs>
+        <w:spacing w:before="120"/>
+        <w:rPr>
+          <w:rFonts w:ascii="Arial" w:hAnsi="Arial" w:cs="Arial"/>
+          <w:sz w:val="22"/>
+        </w:rPr>
+      </w:pPr>
+    </w:p>
+    <w:p>
+      <w:pPr>
+        <w:tabs>
+          <w:tab w:val="left" w:pos="851"/>
+          <w:tab w:val="left" w:pos="1276"/>
+          <w:tab w:val="left" w:pos="1701"/>
+          <w:tab w:val="left" w:pos="2127"/>
+          <w:tab w:val="left" w:pos="9072"/>
+          <w:tab w:val="right" w:pos="9354"/>
+        </w:tabs>
+        <w:spacing w:before="120"/>
+        <w:rPr>
+          <w:rFonts w:ascii="Arial" w:hAnsi="Arial" w:cs="Arial"/>
+          <w:sz w:val="22"/>
+        </w:rPr>
+      </w:pPr>
+      <w:r>
+        <w:rPr>
+          <w:rFonts w:ascii="Arial" w:hAnsi="Arial" w:cs="Arial"/>
+          <w:sz w:val="22"/>
+        </w:rPr>
+        <w:t>for</w:t>
+      </w:r>
+      <w:r>
+        <w:rPr>
+          <w:rFonts w:ascii="Arial" w:hAnsi="Arial" w:cs="Arial"/>
+          <w:sz w:val="22"/>
+        </w:rPr>
+        <w:t xml:space="preserve"> x = 0 to 19</w:t>
+      </w:r>
+    </w:p>
+    <w:p>
+      <w:pPr>
+        <w:tabs>
+          <w:tab w:val="left" w:pos="851"/>
+          <w:tab w:val="left" w:pos="1276"/>
+          <w:tab w:val="left" w:pos="1701"/>
+          <w:tab w:val="left" w:pos="2127"/>
+          <w:tab w:val="left" w:pos="9072"/>
+          <w:tab w:val="right" w:pos="9354"/>
+        </w:tabs>
+        <w:spacing w:before="120"/>
+        <w:rPr>
+          <w:rFonts w:ascii="Arial" w:hAnsi="Arial" w:cs="Arial"/>
+          <w:sz w:val="22"/>
+        </w:rPr>
+      </w:pPr>
+      <w:r>
+        <w:rPr>
+          <w:rFonts w:ascii="Arial" w:hAnsi="Arial" w:cs="Arial"/>
+          <w:sz w:val="22"/>
+        </w:rPr>
+        <w:t>    if x % 2 == 0</w:t>
+      </w:r>
+      <w:r>
+        <w:rPr>
+          <w:rFonts w:ascii="Arial" w:hAnsi="Arial" w:cs="Arial"/>
+          <w:sz w:val="22"/>
+        </w:rPr>
+        <w:t xml:space="preserve"> then</w:t>
+      </w:r>
+    </w:p>
+    <w:p>
+      <w:pPr>
+        <w:tabs>
+          <w:tab w:val="left" w:pos="851"/>
+          <w:tab w:val="left" w:pos="1276"/>
+          <w:tab w:val="left" w:pos="1701"/>
+          <w:tab w:val="left" w:pos="2127"/>
+          <w:tab w:val="left" w:pos="9072"/>
+          <w:tab w:val="right" w:pos="9354"/>
+        </w:tabs>
+        <w:spacing w:before="120"/>
+        <w:rPr>
+          <w:rFonts w:ascii="Arial" w:hAnsi="Arial" w:cs="Arial"/>
+          <w:sz w:val="22"/>
+        </w:rPr>
+      </w:pPr>
+      <w:r>
+        <w:rPr>
+          <w:rFonts w:ascii="Arial" w:hAnsi="Arial" w:cs="Arial"/>
+          <w:sz w:val="22"/>
+        </w:rPr>
+        <w:t>        group1.append(pupils[x])</w:t>
+      </w:r>
+    </w:p>
+    <w:p>
+      <w:pPr>
+        <w:tabs>
+          <w:tab w:val="left" w:pos="851"/>
+          <w:tab w:val="left" w:pos="1276"/>
+          <w:tab w:val="left" w:pos="1701"/>
+          <w:tab w:val="left" w:pos="2127"/>
+          <w:tab w:val="left" w:pos="9072"/>
+          <w:tab w:val="right" w:pos="9354"/>
+        </w:tabs>
+        <w:spacing w:before="120"/>
+        <w:rPr>
+          <w:rFonts w:ascii="Arial" w:hAnsi="Arial" w:cs="Arial"/>
+          <w:sz w:val="22"/>
+        </w:rPr>
+      </w:pPr>
+      <w:r>
+        <w:rPr>
+          <w:rFonts w:ascii="Arial" w:hAnsi="Arial" w:cs="Arial"/>
+          <w:sz w:val="22"/>
+        </w:rPr>
+        <w:t>    else</w:t>
+      </w:r>
+    </w:p>
+    <w:p>
+      <w:pPr>
+        <w:tabs>
+          <w:tab w:val="left" w:pos="851"/>
+          <w:tab w:val="left" w:pos="1276"/>
+          <w:tab w:val="left" w:pos="1701"/>
+          <w:tab w:val="left" w:pos="2127"/>
+          <w:tab w:val="left" w:pos="9072"/>
+          <w:tab w:val="right" w:pos="9354"/>
+        </w:tabs>
+        <w:spacing w:before="120"/>
+        <w:rPr>
+          <w:rFonts w:ascii="Arial" w:hAnsi="Arial" w:cs="Arial"/>
+          <w:sz w:val="22"/>
+        </w:rPr>
+      </w:pPr>
+      <w:r>
+        <w:rPr>
+          <w:rFonts w:ascii="Arial" w:hAnsi="Arial" w:cs="Arial"/>
+          <w:sz w:val="22"/>
+        </w:rPr>
+        <w:t>        group2.append(pupils[x])</w:t>
+      </w:r>
+    </w:p>
+    <w:p>
+      <w:pPr>
+        <w:tabs>
+          <w:tab w:val="left" w:pos="851"/>
+          <w:tab w:val="left" w:pos="1276"/>
+          <w:tab w:val="left" w:pos="1701"/>
+          <w:tab w:val="left" w:pos="2127"/>
+          <w:tab w:val="left" w:pos="9072"/>
+          <w:tab w:val="right" w:pos="9354"/>
+        </w:tabs>
+        <w:spacing w:before="120"/>
+        <w:rPr>
+          <w:rFonts w:ascii="Arial" w:hAnsi="Arial" w:cs="Arial"/>
+          <w:sz w:val="22"/>
+        </w:rPr>
+      </w:pPr>
+      <w:r>
+        <w:rPr>
+          <w:rFonts w:ascii="Arial" w:hAnsi="Arial" w:cs="Arial"/>
+          <w:sz w:val="22"/>
+        </w:rPr>
+        <w:t>    endif</w:t>
+      </w:r>
+    </w:p>
+    <w:p>
+      <w:pPr>
+        <w:tabs>
+          <w:tab w:val="left" w:pos="851"/>
+          <w:tab w:val="left" w:pos="1276"/>
+          <w:tab w:val="left" w:pos="1701"/>
+          <w:tab w:val="left" w:pos="2127"/>
+          <w:tab w:val="left" w:pos="9072"/>
+          <w:tab w:val="right" w:pos="9354"/>
+        </w:tabs>
+        <w:spacing w:before="120"/>
+        <w:rPr>
+          <w:rFonts w:ascii="Arial" w:hAnsi="Arial" w:cs="Arial"/>
+          <w:sz w:val="22"/>
+        </w:rPr>
+      </w:pPr>
+      <w:proofErr w:type="spellStart"/>
+      <w:r>
+        <w:rPr>
+          <w:rFonts w:ascii="Arial" w:hAnsi="Arial" w:cs="Arial"/>
+          <w:sz w:val="22"/>
+        </w:rPr>
+        <w:t>endfor</w:t>
+      </w:r>
+      <w:proofErr w:type="spellEnd"/>
+    </w:p>
+    <w:p>
+      <w:pPr>
+        <w:tabs>
+          <w:tab w:val="left" w:pos="851"/>
+          <w:tab w:val="left" w:pos="1276"/>
+          <w:tab w:val="left" w:pos="1701"/>
+          <w:tab w:val="left" w:pos="2127"/>
+          <w:tab w:val="left" w:pos="9072"/>
+          <w:tab w:val="right" w:pos="9354"/>
+        </w:tabs>
+        <w:spacing w:before="120"/>
+        <w:rPr>
+          <w:rFonts w:ascii="Arial" w:hAnsi="Arial" w:cs="Arial"/>
+          <w:sz w:val="22"/>
+        </w:rPr>
+      </w:pPr>
+    </w:p>
+    <w:p>
+      <w:pPr>
+        <w:tabs>
+          <w:tab w:val="left" w:pos="851"/>
+          <w:tab w:val="left" w:pos="1276"/>
+          <w:tab w:val="left" w:pos="1701"/>
+          <w:tab w:val="left" w:pos="2127"/>
+          <w:tab w:val="left" w:pos="9072"/>
+          <w:tab w:val="right" w:pos="9354"/>
+        </w:tabs>
+        <w:spacing w:before="120"/>
+        <w:rPr>
+          <w:rFonts w:ascii="Arial" w:hAnsi="Arial" w:cs="Arial"/>
+          <w:sz w:val="22"/>
+        </w:rPr>
+      </w:pPr>
+      <w:r>
+        <w:rPr>
+          <w:rFonts w:ascii="Arial" w:hAnsi="Arial" w:cs="Arial"/>
+          <w:sz w:val="22"/>
+        </w:rPr>
+        <w:t>print(</w:t>
+      </w:r>
+      <w:r>
+        <w:rPr>
+          <w:rFonts w:ascii="Arial" w:hAnsi="Arial" w:cs="Arial"/>
+          <w:sz w:val="22"/>
+        </w:rPr>
+        <w:t>“group 1: “, group1)</w:t>
+      </w:r>
+    </w:p>
+    <w:p>
+      <w:pPr>
+        <w:tabs>
+          <w:tab w:val="left" w:pos="851"/>
+          <w:tab w:val="left" w:pos="1276"/>
+          <w:tab w:val="left" w:pos="1701"/>
+          <w:tab w:val="left" w:pos="2127"/>
+          <w:tab w:val="left" w:pos="9072"/>
+          <w:tab w:val="right" w:pos="9354"/>
+        </w:tabs>
+        <w:spacing w:before="120"/>
+        <w:rPr>
+          <w:rFonts w:ascii="Arial" w:hAnsi="Arial" w:cs="Arial"/>
+          <w:sz w:val="22"/>
+        </w:rPr>
+      </w:pPr>
+      <w:r>
+        <w:rPr>
+          <w:rFonts w:ascii="Arial" w:hAnsi="Arial" w:cs="Arial"/>
+          <w:sz w:val="22"/>
+        </w:rPr>
+        <w:t>print(</w:t>
+      </w:r>
+      <w:r>
+        <w:rPr>
+          <w:rFonts w:ascii="Arial" w:hAnsi="Arial" w:cs="Arial"/>
+          <w:sz w:val="22"/>
+        </w:rPr>
+        <w:t>“group 2: “, group2)</w:t>
+      </w:r>
     </w:p>
     <w:p>
       <w:pPr>
@@ -4185,14 +5319,24 @@
           <w:b/>
           <w:sz w:val="22"/>
         </w:rPr>
-        <w:t xml:space="preserve"> nn</w:t>
-      </w:r>
+        <w:t xml:space="preserve"> </w:t>
+      </w:r>
+      <w:proofErr w:type="spellStart"/>
       <w:r>
         <w:rPr>
           <w:rFonts w:ascii="Arial" w:hAnsi="Arial" w:cs="Arial"/>
           <w:b/>
           <w:sz w:val="22"/>
         </w:rPr>
+        <w:t>nn</w:t>
+      </w:r>
+      <w:proofErr w:type="spellEnd"/>
+      <w:r>
+        <w:rPr>
+          <w:rFonts w:ascii="Arial" w:hAnsi="Arial" w:cs="Arial"/>
+          <w:b/>
+          <w:sz w:val="22"/>
+        </w:rPr>
         <w:tab/>
         <w:t>School name</w:t>
       </w:r>
@@ -4219,8 +5363,18 @@
           <w:b/>
           <w:sz w:val="22"/>
         </w:rPr>
-        <w:t xml:space="preserve"> nn</w:t>
-      </w:r>
+        <w:t xml:space="preserve"> </w:t>
+      </w:r>
+      <w:proofErr w:type="spellStart"/>
+      <w:r>
+        <w:rPr>
+          <w:rFonts w:ascii="Arial" w:hAnsi="Arial" w:cs="Arial"/>
+          <w:b/>
+          <w:sz w:val="22"/>
+        </w:rPr>
+        <w:t>nn</w:t>
+      </w:r>
+      <w:proofErr w:type="spellEnd"/>
       <w:r>
         <w:rPr>
           <w:rFonts w:ascii="Arial" w:hAnsi="Arial" w:cs="Arial"/>
@@ -4313,12 +5467,142 @@
           <w:sz w:val="22"/>
         </w:rPr>
       </w:pPr>
-      <w:r>
-        <w:rPr>
-          <w:rFonts w:ascii="Arial" w:hAnsi="Arial" w:cs="Arial"/>
-          <w:sz w:val="22"/>
-        </w:rPr>
-        <w:t>school = ["AAAA", "BBBB","CCCC","DDDD"]</w:t>
+    </w:p>
+    <w:p>
+      <w:pPr>
+        <w:tabs>
+          <w:tab w:val="left" w:pos="426"/>
+          <w:tab w:val="left" w:pos="851"/>
+          <w:tab w:val="left" w:pos="1276"/>
+          <w:tab w:val="left" w:pos="1701"/>
+          <w:tab w:val="left" w:pos="2127"/>
+          <w:tab w:val="right" w:pos="9354"/>
+        </w:tabs>
+        <w:spacing w:after="60"/>
+        <w:ind w:left="851"/>
+        <w:rPr>
+          <w:rFonts w:ascii="Arial" w:hAnsi="Arial" w:cs="Arial"/>
+          <w:sz w:val="22"/>
+        </w:rPr>
+      </w:pPr>
+    </w:p>
+    <w:p>
+      <w:pPr>
+        <w:tabs>
+          <w:tab w:val="left" w:pos="426"/>
+          <w:tab w:val="left" w:pos="851"/>
+          <w:tab w:val="left" w:pos="1276"/>
+          <w:tab w:val="left" w:pos="1701"/>
+          <w:tab w:val="left" w:pos="2127"/>
+          <w:tab w:val="right" w:pos="9354"/>
+        </w:tabs>
+        <w:spacing w:after="60"/>
+        <w:ind w:left="851"/>
+        <w:rPr>
+          <w:rFonts w:ascii="Arial" w:hAnsi="Arial" w:cs="Arial"/>
+          <w:sz w:val="22"/>
+        </w:rPr>
+      </w:pPr>
+    </w:p>
+    <w:p>
+      <w:pPr>
+        <w:tabs>
+          <w:tab w:val="left" w:pos="426"/>
+          <w:tab w:val="left" w:pos="851"/>
+          <w:tab w:val="left" w:pos="1276"/>
+          <w:tab w:val="left" w:pos="1701"/>
+          <w:tab w:val="left" w:pos="2127"/>
+          <w:tab w:val="right" w:pos="9354"/>
+        </w:tabs>
+        <w:spacing w:after="60"/>
+        <w:ind w:left="851"/>
+        <w:rPr>
+          <w:rFonts w:ascii="Arial" w:hAnsi="Arial" w:cs="Arial"/>
+          <w:sz w:val="22"/>
+        </w:rPr>
+      </w:pPr>
+    </w:p>
+    <w:p>
+      <w:pPr>
+        <w:tabs>
+          <w:tab w:val="left" w:pos="426"/>
+          <w:tab w:val="left" w:pos="851"/>
+          <w:tab w:val="left" w:pos="1276"/>
+          <w:tab w:val="left" w:pos="1701"/>
+          <w:tab w:val="left" w:pos="2127"/>
+          <w:tab w:val="right" w:pos="9354"/>
+        </w:tabs>
+        <w:spacing w:after="60"/>
+        <w:ind w:left="851"/>
+        <w:rPr>
+          <w:rFonts w:ascii="Arial" w:hAnsi="Arial" w:cs="Arial"/>
+          <w:sz w:val="22"/>
+        </w:rPr>
+      </w:pPr>
+    </w:p>
+    <w:p>
+      <w:pPr>
+        <w:tabs>
+          <w:tab w:val="left" w:pos="426"/>
+          <w:tab w:val="left" w:pos="851"/>
+          <w:tab w:val="left" w:pos="1276"/>
+          <w:tab w:val="left" w:pos="1701"/>
+          <w:tab w:val="left" w:pos="2127"/>
+          <w:tab w:val="right" w:pos="9354"/>
+        </w:tabs>
+        <w:spacing w:after="60"/>
+        <w:ind w:left="851"/>
+        <w:rPr>
+          <w:rFonts w:ascii="Arial" w:hAnsi="Arial" w:cs="Arial"/>
+          <w:sz w:val="22"/>
+        </w:rPr>
+      </w:pPr>
+    </w:p>
+    <w:p>
+      <w:pPr>
+        <w:tabs>
+          <w:tab w:val="left" w:pos="426"/>
+          <w:tab w:val="left" w:pos="851"/>
+          <w:tab w:val="left" w:pos="1276"/>
+          <w:tab w:val="left" w:pos="1701"/>
+          <w:tab w:val="left" w:pos="2127"/>
+          <w:tab w:val="right" w:pos="9354"/>
+        </w:tabs>
+        <w:spacing w:after="60"/>
+        <w:ind w:left="851"/>
+        <w:rPr>
+          <w:rFonts w:ascii="Arial" w:hAnsi="Arial" w:cs="Arial"/>
+          <w:sz w:val="22"/>
+        </w:rPr>
+      </w:pPr>
+      <w:r>
+        <w:rPr>
+          <w:rFonts w:ascii="Arial" w:hAnsi="Arial" w:cs="Arial"/>
+          <w:sz w:val="22"/>
+        </w:rPr>
+        <w:lastRenderedPageBreak/>
+        <w:t xml:space="preserve">array </w:t>
+      </w:r>
+      <w:r>
+        <w:rPr>
+          <w:rFonts w:ascii="Arial" w:hAnsi="Arial" w:cs="Arial"/>
+          <w:sz w:val="22"/>
+        </w:rPr>
+        <w:t>school</w:t>
+      </w:r>
+      <w:r>
+        <w:rPr>
+          <w:rFonts w:ascii="Arial" w:hAnsi="Arial" w:cs="Arial"/>
+          <w:sz w:val="22"/>
+        </w:rPr>
+        <w:t>[0:3]</w:t>
+      </w:r>
+      <w:r>
+        <w:rPr>
+          <w:rFonts w:ascii="Arial" w:hAnsi="Arial" w:cs="Arial"/>
+          <w:sz w:val="22"/>
+        </w:rPr>
+        <w:t>= ["AAAA", "BBBB","CCCC","DDDD"]</w:t>
       </w:r>
       <w:r>
         <w:rPr>
@@ -4365,12 +5649,34 @@
           <w:rFonts w:ascii="Arial" w:hAnsi="Arial" w:cs="Arial"/>
           <w:sz w:val="22"/>
         </w:rPr>
-        <w:t>medal = [4,7,1,3]</w:t>
+        <w:t xml:space="preserve">array </w:t>
+      </w:r>
+      <w:r>
+        <w:rPr>
+          <w:rFonts w:ascii="Arial" w:hAnsi="Arial" w:cs="Arial"/>
+          <w:sz w:val="22"/>
+        </w:rPr>
+        <w:t>medal</w:t>
+      </w:r>
+      <w:r>
+        <w:rPr>
+          <w:rFonts w:ascii="Arial" w:hAnsi="Arial" w:cs="Arial"/>
+          <w:sz w:val="22"/>
+        </w:rPr>
+        <w:t>[0:3]</w:t>
+      </w:r>
+      <w:r>
+        <w:rPr>
+          <w:rFonts w:ascii="Arial" w:hAnsi="Arial" w:cs="Arial"/>
+          <w:sz w:val="22"/>
+        </w:rPr>
+        <w:t xml:space="preserve"> = [4,7,1,3]</w:t>
       </w:r>
     </w:p>
     <w:p>
       <w:pPr>
         <w:tabs>
+          <w:tab w:val="left" w:pos="426"/>
           <w:tab w:val="left" w:pos="851"/>
           <w:tab w:val="left" w:pos="1276"/>
           <w:tab w:val="left" w:pos="1701"/>
@@ -4379,12 +5685,1074 @@
           <w:tab w:val="right" w:pos="9354"/>
         </w:tabs>
         <w:spacing w:before="120"/>
-        <w:ind w:left="426" w:hanging="426"/>
-        <w:rPr>
-          <w:rFonts w:ascii="Arial" w:hAnsi="Arial" w:cs="Arial"/>
-          <w:sz w:val="22"/>
-        </w:rPr>
-      </w:pPr>
+        <w:ind w:left="851" w:hanging="851"/>
+        <w:rPr>
+          <w:rFonts w:ascii="Arial" w:hAnsi="Arial" w:cs="Arial"/>
+          <w:sz w:val="22"/>
+        </w:rPr>
+      </w:pPr>
+      <w:r>
+        <w:rPr>
+          <w:rFonts w:ascii="Arial" w:hAnsi="Arial" w:cs="Arial"/>
+          <w:sz w:val="22"/>
+        </w:rPr>
+        <w:tab/>
+      </w:r>
+      <w:r>
+        <w:rPr>
+          <w:rFonts w:ascii="Arial" w:hAnsi="Arial" w:cs="Arial"/>
+          <w:sz w:val="22"/>
+        </w:rPr>
+        <w:tab/>
+      </w:r>
+      <w:r>
+        <w:rPr>
+          <w:rFonts w:ascii="Arial" w:hAnsi="Arial" w:cs="Arial"/>
+          <w:sz w:val="22"/>
+        </w:rPr>
+        <w:t xml:space="preserve">while </w:t>
+      </w:r>
+      <w:proofErr w:type="spellStart"/>
+      <w:r>
+        <w:rPr>
+          <w:rFonts w:ascii="Arial" w:hAnsi="Arial" w:cs="Arial"/>
+          <w:sz w:val="22"/>
+        </w:rPr>
+        <w:t>schoolNumber</w:t>
+      </w:r>
+      <w:proofErr w:type="spellEnd"/>
+      <w:r>
+        <w:rPr>
+          <w:rFonts w:ascii="Arial" w:hAnsi="Arial" w:cs="Arial"/>
+          <w:sz w:val="22"/>
+        </w:rPr>
+        <w:t xml:space="preserve"> != -1</w:t>
+      </w:r>
+      <w:r>
+        <w:rPr>
+          <w:rFonts w:ascii="Arial" w:hAnsi="Arial" w:cs="Arial"/>
+          <w:sz w:val="22"/>
+        </w:rPr>
+        <w:t xml:space="preserve"> do</w:t>
+      </w:r>
+    </w:p>
+    <w:p>
+      <w:pPr>
+        <w:tabs>
+          <w:tab w:val="left" w:pos="426"/>
+          <w:tab w:val="left" w:pos="851"/>
+          <w:tab w:val="left" w:pos="1276"/>
+          <w:tab w:val="left" w:pos="1701"/>
+          <w:tab w:val="left" w:pos="2127"/>
+          <w:tab w:val="left" w:pos="9072"/>
+          <w:tab w:val="right" w:pos="9354"/>
+        </w:tabs>
+        <w:spacing w:before="120"/>
+        <w:ind w:left="851" w:hanging="851"/>
+        <w:rPr>
+          <w:rFonts w:ascii="Arial" w:hAnsi="Arial" w:cs="Arial"/>
+          <w:sz w:val="22"/>
+        </w:rPr>
+      </w:pPr>
+      <w:r>
+        <w:rPr>
+          <w:rFonts w:ascii="Arial" w:hAnsi="Arial" w:cs="Arial"/>
+          <w:sz w:val="22"/>
+        </w:rPr>
+        <w:t xml:space="preserve">    </w:t>
+      </w:r>
+      <w:r>
+        <w:rPr>
+          <w:rFonts w:ascii="Arial" w:hAnsi="Arial" w:cs="Arial"/>
+          <w:sz w:val="22"/>
+        </w:rPr>
+        <w:tab/>
+      </w:r>
+      <w:r>
+        <w:rPr>
+          <w:rFonts w:ascii="Arial" w:hAnsi="Arial" w:cs="Arial"/>
+          <w:sz w:val="22"/>
+        </w:rPr>
+        <w:tab/>
+      </w:r>
+      <w:r>
+        <w:rPr>
+          <w:rFonts w:ascii="Arial" w:hAnsi="Arial" w:cs="Arial"/>
+          <w:sz w:val="22"/>
+        </w:rPr>
+        <w:tab/>
+      </w:r>
+      <w:proofErr w:type="spellStart"/>
+      <w:r>
+        <w:rPr>
+          <w:rFonts w:ascii="Arial" w:hAnsi="Arial" w:cs="Arial"/>
+          <w:sz w:val="22"/>
+        </w:rPr>
+        <w:t>schoolNumber</w:t>
+      </w:r>
+      <w:proofErr w:type="spellEnd"/>
+      <w:r>
+        <w:rPr>
+          <w:rFonts w:ascii="Arial" w:hAnsi="Arial" w:cs="Arial"/>
+          <w:sz w:val="22"/>
+        </w:rPr>
+        <w:t xml:space="preserve"> = int(input("enter school number 1 to 4, -1 to end"))</w:t>
+      </w:r>
+    </w:p>
+    <w:p>
+      <w:pPr>
+        <w:tabs>
+          <w:tab w:val="left" w:pos="426"/>
+          <w:tab w:val="left" w:pos="851"/>
+          <w:tab w:val="left" w:pos="1276"/>
+          <w:tab w:val="left" w:pos="1701"/>
+          <w:tab w:val="left" w:pos="2127"/>
+          <w:tab w:val="left" w:pos="9072"/>
+          <w:tab w:val="right" w:pos="9354"/>
+        </w:tabs>
+        <w:spacing w:before="120"/>
+        <w:ind w:left="851" w:hanging="851"/>
+        <w:rPr>
+          <w:rFonts w:ascii="Arial" w:hAnsi="Arial" w:cs="Arial"/>
+          <w:sz w:val="22"/>
+        </w:rPr>
+      </w:pPr>
+      <w:r>
+        <w:rPr>
+          <w:rFonts w:ascii="Arial" w:hAnsi="Arial" w:cs="Arial"/>
+          <w:sz w:val="22"/>
+        </w:rPr>
+        <w:t xml:space="preserve">    </w:t>
+      </w:r>
+      <w:r>
+        <w:rPr>
+          <w:rFonts w:ascii="Arial" w:hAnsi="Arial" w:cs="Arial"/>
+          <w:sz w:val="22"/>
+        </w:rPr>
+        <w:tab/>
+      </w:r>
+      <w:r>
+        <w:rPr>
+          <w:rFonts w:ascii="Arial" w:hAnsi="Arial" w:cs="Arial"/>
+          <w:sz w:val="22"/>
+        </w:rPr>
+        <w:tab/>
+      </w:r>
+      <w:r>
+        <w:rPr>
+          <w:rFonts w:ascii="Arial" w:hAnsi="Arial" w:cs="Arial"/>
+          <w:sz w:val="22"/>
+        </w:rPr>
+        <w:tab/>
+      </w:r>
+      <w:r>
+        <w:rPr>
+          <w:rFonts w:ascii="Arial" w:hAnsi="Arial" w:cs="Arial"/>
+          <w:sz w:val="22"/>
+        </w:rPr>
+        <w:t xml:space="preserve">if </w:t>
+      </w:r>
+      <w:proofErr w:type="spellStart"/>
+      <w:r>
+        <w:rPr>
+          <w:rFonts w:ascii="Arial" w:hAnsi="Arial" w:cs="Arial"/>
+          <w:sz w:val="22"/>
+        </w:rPr>
+        <w:t>schoolNumber</w:t>
+      </w:r>
+      <w:proofErr w:type="spellEnd"/>
+      <w:r>
+        <w:rPr>
+          <w:rFonts w:ascii="Arial" w:hAnsi="Arial" w:cs="Arial"/>
+          <w:sz w:val="22"/>
+        </w:rPr>
+        <w:t xml:space="preserve"> &lt; 0 or </w:t>
+      </w:r>
+      <w:proofErr w:type="spellStart"/>
+      <w:r>
+        <w:rPr>
+          <w:rFonts w:ascii="Arial" w:hAnsi="Arial" w:cs="Arial"/>
+          <w:sz w:val="22"/>
+        </w:rPr>
+        <w:t>schoolNumber</w:t>
+      </w:r>
+      <w:proofErr w:type="spellEnd"/>
+      <w:r>
+        <w:rPr>
+          <w:rFonts w:ascii="Arial" w:hAnsi="Arial" w:cs="Arial"/>
+          <w:sz w:val="22"/>
+        </w:rPr>
+        <w:t xml:space="preserve"> &gt; 4</w:t>
+      </w:r>
+      <w:r>
+        <w:rPr>
+          <w:rFonts w:ascii="Arial" w:hAnsi="Arial" w:cs="Arial"/>
+          <w:sz w:val="22"/>
+        </w:rPr>
+        <w:t xml:space="preserve"> then</w:t>
+      </w:r>
+    </w:p>
+    <w:p>
+      <w:pPr>
+        <w:tabs>
+          <w:tab w:val="left" w:pos="426"/>
+          <w:tab w:val="left" w:pos="851"/>
+          <w:tab w:val="left" w:pos="1276"/>
+          <w:tab w:val="left" w:pos="1701"/>
+          <w:tab w:val="left" w:pos="2127"/>
+          <w:tab w:val="left" w:pos="9072"/>
+          <w:tab w:val="right" w:pos="9354"/>
+        </w:tabs>
+        <w:spacing w:before="120"/>
+        <w:ind w:left="851" w:hanging="851"/>
+        <w:rPr>
+          <w:rFonts w:ascii="Arial" w:hAnsi="Arial" w:cs="Arial"/>
+          <w:sz w:val="22"/>
+        </w:rPr>
+      </w:pPr>
+      <w:r>
+        <w:rPr>
+          <w:rFonts w:ascii="Arial" w:hAnsi="Arial" w:cs="Arial"/>
+          <w:sz w:val="22"/>
+        </w:rPr>
+        <w:t xml:space="preserve">        </w:t>
+      </w:r>
+      <w:r>
+        <w:rPr>
+          <w:rFonts w:ascii="Arial" w:hAnsi="Arial" w:cs="Arial"/>
+          <w:sz w:val="22"/>
+        </w:rPr>
+        <w:tab/>
+      </w:r>
+      <w:r>
+        <w:rPr>
+          <w:rFonts w:ascii="Arial" w:hAnsi="Arial" w:cs="Arial"/>
+          <w:sz w:val="22"/>
+        </w:rPr>
+        <w:tab/>
+      </w:r>
+      <w:r>
+        <w:rPr>
+          <w:rFonts w:ascii="Arial" w:hAnsi="Arial" w:cs="Arial"/>
+          <w:sz w:val="22"/>
+        </w:rPr>
+        <w:tab/>
+      </w:r>
+      <w:r>
+        <w:rPr>
+          <w:rFonts w:ascii="Arial" w:hAnsi="Arial" w:cs="Arial"/>
+          <w:sz w:val="22"/>
+        </w:rPr>
+        <w:t>print("invalid input")</w:t>
+      </w:r>
+    </w:p>
+    <w:p>
+      <w:pPr>
+        <w:tabs>
+          <w:tab w:val="left" w:pos="426"/>
+          <w:tab w:val="left" w:pos="851"/>
+          <w:tab w:val="left" w:pos="1276"/>
+          <w:tab w:val="left" w:pos="1701"/>
+          <w:tab w:val="left" w:pos="2127"/>
+          <w:tab w:val="left" w:pos="9072"/>
+          <w:tab w:val="right" w:pos="9354"/>
+        </w:tabs>
+        <w:spacing w:before="120"/>
+        <w:ind w:left="851" w:hanging="851"/>
+        <w:rPr>
+          <w:rFonts w:ascii="Arial" w:hAnsi="Arial" w:cs="Arial"/>
+          <w:sz w:val="22"/>
+        </w:rPr>
+      </w:pPr>
+      <w:r>
+        <w:rPr>
+          <w:rFonts w:ascii="Arial" w:hAnsi="Arial" w:cs="Arial"/>
+          <w:sz w:val="22"/>
+        </w:rPr>
+        <w:t xml:space="preserve">        </w:t>
+      </w:r>
+      <w:r>
+        <w:rPr>
+          <w:rFonts w:ascii="Arial" w:hAnsi="Arial" w:cs="Arial"/>
+          <w:sz w:val="22"/>
+        </w:rPr>
+        <w:tab/>
+      </w:r>
+      <w:r>
+        <w:rPr>
+          <w:rFonts w:ascii="Arial" w:hAnsi="Arial" w:cs="Arial"/>
+          <w:sz w:val="22"/>
+        </w:rPr>
+        <w:tab/>
+      </w:r>
+      <w:r>
+        <w:rPr>
+          <w:rFonts w:ascii="Arial" w:hAnsi="Arial" w:cs="Arial"/>
+          <w:sz w:val="22"/>
+        </w:rPr>
+        <w:tab/>
+      </w:r>
+      <w:r>
+        <w:rPr>
+          <w:rFonts w:ascii="Arial" w:hAnsi="Arial" w:cs="Arial"/>
+          <w:sz w:val="22"/>
+        </w:rPr>
+        <w:t>continue</w:t>
+      </w:r>
+    </w:p>
+    <w:p>
+      <w:pPr>
+        <w:tabs>
+          <w:tab w:val="left" w:pos="426"/>
+          <w:tab w:val="left" w:pos="851"/>
+          <w:tab w:val="left" w:pos="1276"/>
+          <w:tab w:val="left" w:pos="1701"/>
+          <w:tab w:val="left" w:pos="2127"/>
+          <w:tab w:val="left" w:pos="9072"/>
+          <w:tab w:val="right" w:pos="9354"/>
+        </w:tabs>
+        <w:spacing w:before="120"/>
+        <w:ind w:left="851" w:hanging="851"/>
+        <w:rPr>
+          <w:rFonts w:ascii="Arial" w:hAnsi="Arial" w:cs="Arial"/>
+          <w:sz w:val="22"/>
+        </w:rPr>
+      </w:pPr>
+      <w:r>
+        <w:rPr>
+          <w:rFonts w:ascii="Arial" w:hAnsi="Arial" w:cs="Arial"/>
+          <w:sz w:val="22"/>
+        </w:rPr>
+        <w:t>   </w:t>
+      </w:r>
+      <w:r>
+        <w:rPr>
+          <w:rFonts w:ascii="Arial" w:hAnsi="Arial" w:cs="Arial"/>
+          <w:sz w:val="22"/>
+        </w:rPr>
+        <w:tab/>
+      </w:r>
+      <w:r>
+        <w:rPr>
+          <w:rFonts w:ascii="Arial" w:hAnsi="Arial" w:cs="Arial"/>
+          <w:sz w:val="22"/>
+        </w:rPr>
+        <w:tab/>
+      </w:r>
+      <w:r>
+        <w:rPr>
+          <w:rFonts w:ascii="Arial" w:hAnsi="Arial" w:cs="Arial"/>
+          <w:sz w:val="22"/>
+        </w:rPr>
+        <w:tab/>
+      </w:r>
+      <w:r>
+        <w:rPr>
+          <w:rFonts w:ascii="Arial" w:hAnsi="Arial" w:cs="Arial"/>
+          <w:sz w:val="22"/>
+        </w:rPr>
+        <w:t xml:space="preserve"> </w:t>
+      </w:r>
+      <w:proofErr w:type="spellStart"/>
+      <w:r>
+        <w:rPr>
+          <w:rFonts w:ascii="Arial" w:hAnsi="Arial" w:cs="Arial"/>
+          <w:sz w:val="22"/>
+        </w:rPr>
+        <w:t>newResult</w:t>
+      </w:r>
+      <w:proofErr w:type="spellEnd"/>
+      <w:r>
+        <w:rPr>
+          <w:rFonts w:ascii="Arial" w:hAnsi="Arial" w:cs="Arial"/>
+          <w:sz w:val="22"/>
+        </w:rPr>
+        <w:t xml:space="preserve"> = int(input("enter the new result"))</w:t>
+      </w:r>
+    </w:p>
+    <w:p>
+      <w:pPr>
+        <w:tabs>
+          <w:tab w:val="left" w:pos="426"/>
+          <w:tab w:val="left" w:pos="851"/>
+          <w:tab w:val="left" w:pos="1276"/>
+          <w:tab w:val="left" w:pos="1701"/>
+          <w:tab w:val="left" w:pos="2127"/>
+          <w:tab w:val="left" w:pos="9072"/>
+          <w:tab w:val="right" w:pos="9354"/>
+        </w:tabs>
+        <w:spacing w:before="120"/>
+        <w:ind w:left="851" w:hanging="851"/>
+        <w:rPr>
+          <w:rFonts w:ascii="Arial" w:hAnsi="Arial" w:cs="Arial"/>
+          <w:sz w:val="22"/>
+        </w:rPr>
+      </w:pPr>
+      <w:r>
+        <w:rPr>
+          <w:rFonts w:ascii="Arial" w:hAnsi="Arial" w:cs="Arial"/>
+          <w:sz w:val="22"/>
+        </w:rPr>
+        <w:t xml:space="preserve">    </w:t>
+      </w:r>
+      <w:r>
+        <w:rPr>
+          <w:rFonts w:ascii="Arial" w:hAnsi="Arial" w:cs="Arial"/>
+          <w:sz w:val="22"/>
+        </w:rPr>
+        <w:tab/>
+      </w:r>
+      <w:r>
+        <w:rPr>
+          <w:rFonts w:ascii="Arial" w:hAnsi="Arial" w:cs="Arial"/>
+          <w:sz w:val="22"/>
+        </w:rPr>
+        <w:tab/>
+      </w:r>
+      <w:r>
+        <w:rPr>
+          <w:rFonts w:ascii="Arial" w:hAnsi="Arial" w:cs="Arial"/>
+          <w:sz w:val="22"/>
+        </w:rPr>
+        <w:tab/>
+      </w:r>
+      <w:r>
+        <w:rPr>
+          <w:rFonts w:ascii="Arial" w:hAnsi="Arial" w:cs="Arial"/>
+          <w:sz w:val="22"/>
+        </w:rPr>
+        <w:t xml:space="preserve">if </w:t>
+      </w:r>
+      <w:proofErr w:type="spellStart"/>
+      <w:r>
+        <w:rPr>
+          <w:rFonts w:ascii="Arial" w:hAnsi="Arial" w:cs="Arial"/>
+          <w:sz w:val="22"/>
+        </w:rPr>
+        <w:t>newResult</w:t>
+      </w:r>
+      <w:proofErr w:type="spellEnd"/>
+      <w:r>
+        <w:rPr>
+          <w:rFonts w:ascii="Arial" w:hAnsi="Arial" w:cs="Arial"/>
+          <w:sz w:val="22"/>
+        </w:rPr>
+        <w:t xml:space="preserve"> &lt; 0</w:t>
+      </w:r>
+      <w:r>
+        <w:rPr>
+          <w:rFonts w:ascii="Arial" w:hAnsi="Arial" w:cs="Arial"/>
+          <w:sz w:val="22"/>
+        </w:rPr>
+        <w:t xml:space="preserve"> then</w:t>
+      </w:r>
+    </w:p>
+    <w:p>
+      <w:pPr>
+        <w:tabs>
+          <w:tab w:val="left" w:pos="426"/>
+          <w:tab w:val="left" w:pos="851"/>
+          <w:tab w:val="left" w:pos="1276"/>
+          <w:tab w:val="left" w:pos="1701"/>
+          <w:tab w:val="left" w:pos="2127"/>
+          <w:tab w:val="left" w:pos="9072"/>
+          <w:tab w:val="right" w:pos="9354"/>
+        </w:tabs>
+        <w:spacing w:before="120"/>
+        <w:ind w:left="851" w:hanging="851"/>
+        <w:rPr>
+          <w:rFonts w:ascii="Arial" w:hAnsi="Arial" w:cs="Arial"/>
+          <w:sz w:val="22"/>
+        </w:rPr>
+      </w:pPr>
+      <w:r>
+        <w:rPr>
+          <w:rFonts w:ascii="Arial" w:hAnsi="Arial" w:cs="Arial"/>
+          <w:sz w:val="22"/>
+        </w:rPr>
+        <w:t xml:space="preserve">        </w:t>
+      </w:r>
+      <w:r>
+        <w:rPr>
+          <w:rFonts w:ascii="Arial" w:hAnsi="Arial" w:cs="Arial"/>
+          <w:sz w:val="22"/>
+        </w:rPr>
+        <w:tab/>
+      </w:r>
+      <w:r>
+        <w:rPr>
+          <w:rFonts w:ascii="Arial" w:hAnsi="Arial" w:cs="Arial"/>
+          <w:sz w:val="22"/>
+        </w:rPr>
+        <w:tab/>
+      </w:r>
+      <w:r>
+        <w:rPr>
+          <w:rFonts w:ascii="Arial" w:hAnsi="Arial" w:cs="Arial"/>
+          <w:sz w:val="22"/>
+        </w:rPr>
+        <w:tab/>
+      </w:r>
+      <w:r>
+        <w:rPr>
+          <w:rFonts w:ascii="Arial" w:hAnsi="Arial" w:cs="Arial"/>
+          <w:sz w:val="22"/>
+        </w:rPr>
+        <w:t>print("invalid input")</w:t>
+      </w:r>
+    </w:p>
+    <w:p>
+      <w:pPr>
+        <w:tabs>
+          <w:tab w:val="left" w:pos="426"/>
+          <w:tab w:val="left" w:pos="851"/>
+          <w:tab w:val="left" w:pos="1276"/>
+          <w:tab w:val="left" w:pos="1701"/>
+          <w:tab w:val="left" w:pos="2127"/>
+          <w:tab w:val="left" w:pos="9072"/>
+          <w:tab w:val="right" w:pos="9354"/>
+        </w:tabs>
+        <w:spacing w:before="120"/>
+        <w:ind w:left="851" w:hanging="851"/>
+        <w:rPr>
+          <w:rFonts w:ascii="Arial" w:hAnsi="Arial" w:cs="Arial"/>
+          <w:sz w:val="22"/>
+        </w:rPr>
+      </w:pPr>
+      <w:r>
+        <w:rPr>
+          <w:rFonts w:ascii="Arial" w:hAnsi="Arial" w:cs="Arial"/>
+          <w:sz w:val="22"/>
+        </w:rPr>
+        <w:t xml:space="preserve">        </w:t>
+      </w:r>
+      <w:r>
+        <w:rPr>
+          <w:rFonts w:ascii="Arial" w:hAnsi="Arial" w:cs="Arial"/>
+          <w:sz w:val="22"/>
+        </w:rPr>
+        <w:tab/>
+      </w:r>
+      <w:r>
+        <w:rPr>
+          <w:rFonts w:ascii="Arial" w:hAnsi="Arial" w:cs="Arial"/>
+          <w:sz w:val="22"/>
+        </w:rPr>
+        <w:tab/>
+      </w:r>
+      <w:r>
+        <w:rPr>
+          <w:rFonts w:ascii="Arial" w:hAnsi="Arial" w:cs="Arial"/>
+          <w:sz w:val="22"/>
+        </w:rPr>
+        <w:tab/>
+      </w:r>
+      <w:r>
+        <w:rPr>
+          <w:rFonts w:ascii="Arial" w:hAnsi="Arial" w:cs="Arial"/>
+          <w:sz w:val="22"/>
+        </w:rPr>
+        <w:t>continue</w:t>
+      </w:r>
+    </w:p>
+    <w:p>
+      <w:pPr>
+        <w:tabs>
+          <w:tab w:val="left" w:pos="426"/>
+          <w:tab w:val="left" w:pos="851"/>
+          <w:tab w:val="left" w:pos="1276"/>
+          <w:tab w:val="left" w:pos="1701"/>
+          <w:tab w:val="left" w:pos="2127"/>
+          <w:tab w:val="left" w:pos="9072"/>
+          <w:tab w:val="right" w:pos="9354"/>
+        </w:tabs>
+        <w:spacing w:before="120"/>
+        <w:ind w:left="851" w:hanging="851"/>
+        <w:rPr>
+          <w:rFonts w:ascii="Arial" w:hAnsi="Arial" w:cs="Arial"/>
+          <w:sz w:val="22"/>
+        </w:rPr>
+      </w:pPr>
+      <w:r>
+        <w:rPr>
+          <w:rFonts w:ascii="Arial" w:hAnsi="Arial" w:cs="Arial"/>
+          <w:sz w:val="22"/>
+        </w:rPr>
+        <w:t xml:space="preserve">    </w:t>
+      </w:r>
+      <w:r>
+        <w:rPr>
+          <w:rFonts w:ascii="Arial" w:hAnsi="Arial" w:cs="Arial"/>
+          <w:sz w:val="22"/>
+        </w:rPr>
+        <w:tab/>
+      </w:r>
+      <w:r>
+        <w:rPr>
+          <w:rFonts w:ascii="Arial" w:hAnsi="Arial" w:cs="Arial"/>
+          <w:sz w:val="22"/>
+        </w:rPr>
+        <w:tab/>
+      </w:r>
+      <w:r>
+        <w:rPr>
+          <w:rFonts w:ascii="Arial" w:hAnsi="Arial" w:cs="Arial"/>
+          <w:sz w:val="22"/>
+        </w:rPr>
+        <w:tab/>
+      </w:r>
+      <w:r>
+        <w:rPr>
+          <w:rFonts w:ascii="Arial" w:hAnsi="Arial" w:cs="Arial"/>
+          <w:sz w:val="22"/>
+        </w:rPr>
+        <w:t xml:space="preserve">if 4 &gt; </w:t>
+      </w:r>
+      <w:proofErr w:type="spellStart"/>
+      <w:r>
+        <w:rPr>
+          <w:rFonts w:ascii="Arial" w:hAnsi="Arial" w:cs="Arial"/>
+          <w:sz w:val="22"/>
+        </w:rPr>
+        <w:t>schoolNumber</w:t>
+      </w:r>
+      <w:proofErr w:type="spellEnd"/>
+      <w:r>
+        <w:rPr>
+          <w:rFonts w:ascii="Arial" w:hAnsi="Arial" w:cs="Arial"/>
+          <w:sz w:val="22"/>
+        </w:rPr>
+        <w:t xml:space="preserve"> &gt; 0</w:t>
+      </w:r>
+      <w:r>
+        <w:rPr>
+          <w:rFonts w:ascii="Arial" w:hAnsi="Arial" w:cs="Arial"/>
+          <w:sz w:val="22"/>
+        </w:rPr>
+        <w:t xml:space="preserve"> then</w:t>
+      </w:r>
+    </w:p>
+    <w:p>
+      <w:pPr>
+        <w:tabs>
+          <w:tab w:val="left" w:pos="426"/>
+          <w:tab w:val="left" w:pos="851"/>
+          <w:tab w:val="left" w:pos="1276"/>
+          <w:tab w:val="left" w:pos="1701"/>
+          <w:tab w:val="left" w:pos="2127"/>
+          <w:tab w:val="left" w:pos="9072"/>
+          <w:tab w:val="right" w:pos="9354"/>
+        </w:tabs>
+        <w:spacing w:before="120"/>
+        <w:ind w:left="851" w:hanging="851"/>
+        <w:rPr>
+          <w:rFonts w:ascii="Arial" w:hAnsi="Arial" w:cs="Arial"/>
+          <w:sz w:val="22"/>
+        </w:rPr>
+      </w:pPr>
+      <w:r>
+        <w:rPr>
+          <w:rFonts w:ascii="Arial" w:hAnsi="Arial" w:cs="Arial"/>
+          <w:sz w:val="22"/>
+        </w:rPr>
+        <w:t xml:space="preserve">        </w:t>
+      </w:r>
+      <w:r>
+        <w:rPr>
+          <w:rFonts w:ascii="Arial" w:hAnsi="Arial" w:cs="Arial"/>
+          <w:sz w:val="22"/>
+        </w:rPr>
+        <w:tab/>
+      </w:r>
+      <w:r>
+        <w:rPr>
+          <w:rFonts w:ascii="Arial" w:hAnsi="Arial" w:cs="Arial"/>
+          <w:sz w:val="22"/>
+        </w:rPr>
+        <w:tab/>
+      </w:r>
+      <w:r>
+        <w:rPr>
+          <w:rFonts w:ascii="Arial" w:hAnsi="Arial" w:cs="Arial"/>
+          <w:sz w:val="22"/>
+        </w:rPr>
+        <w:tab/>
+      </w:r>
+      <w:r>
+        <w:rPr>
+          <w:rFonts w:ascii="Arial" w:hAnsi="Arial" w:cs="Arial"/>
+          <w:sz w:val="22"/>
+        </w:rPr>
+        <w:t xml:space="preserve">medal[schoolNumber-1] = </w:t>
+      </w:r>
+      <w:proofErr w:type="spellStart"/>
+      <w:r>
+        <w:rPr>
+          <w:rFonts w:ascii="Arial" w:hAnsi="Arial" w:cs="Arial"/>
+          <w:sz w:val="22"/>
+        </w:rPr>
+        <w:t>newResult</w:t>
+      </w:r>
+      <w:proofErr w:type="spellEnd"/>
+    </w:p>
+    <w:p>
+      <w:pPr>
+        <w:tabs>
+          <w:tab w:val="left" w:pos="426"/>
+          <w:tab w:val="left" w:pos="851"/>
+          <w:tab w:val="left" w:pos="1276"/>
+          <w:tab w:val="left" w:pos="1701"/>
+          <w:tab w:val="left" w:pos="2127"/>
+          <w:tab w:val="left" w:pos="9072"/>
+          <w:tab w:val="right" w:pos="9354"/>
+        </w:tabs>
+        <w:spacing w:before="120"/>
+        <w:ind w:left="851" w:hanging="851"/>
+        <w:rPr>
+          <w:rFonts w:ascii="Arial" w:hAnsi="Arial" w:cs="Arial"/>
+          <w:sz w:val="22"/>
+        </w:rPr>
+      </w:pPr>
+    </w:p>
+    <w:p>
+      <w:pPr>
+        <w:tabs>
+          <w:tab w:val="left" w:pos="426"/>
+          <w:tab w:val="left" w:pos="851"/>
+          <w:tab w:val="left" w:pos="1276"/>
+          <w:tab w:val="left" w:pos="1701"/>
+          <w:tab w:val="left" w:pos="2127"/>
+          <w:tab w:val="left" w:pos="9072"/>
+          <w:tab w:val="right" w:pos="9354"/>
+        </w:tabs>
+        <w:spacing w:before="120"/>
+        <w:ind w:left="851" w:hanging="851"/>
+        <w:rPr>
+          <w:rFonts w:ascii="Arial" w:hAnsi="Arial" w:cs="Arial"/>
+          <w:sz w:val="22"/>
+        </w:rPr>
+      </w:pPr>
+      <w:r>
+        <w:rPr>
+          <w:rFonts w:ascii="Arial" w:hAnsi="Arial" w:cs="Arial"/>
+          <w:sz w:val="22"/>
+        </w:rPr>
+        <w:tab/>
+      </w:r>
+      <w:r>
+        <w:rPr>
+          <w:rFonts w:ascii="Arial" w:hAnsi="Arial" w:cs="Arial"/>
+          <w:sz w:val="22"/>
+        </w:rPr>
+        <w:tab/>
+      </w:r>
+      <w:r>
+        <w:rPr>
+          <w:rFonts w:ascii="Arial" w:hAnsi="Arial" w:cs="Arial"/>
+          <w:sz w:val="22"/>
+        </w:rPr>
+        <w:t xml:space="preserve">for </w:t>
+      </w:r>
+      <w:proofErr w:type="spellStart"/>
+      <w:r>
+        <w:rPr>
+          <w:rFonts w:ascii="Arial" w:hAnsi="Arial" w:cs="Arial"/>
+          <w:sz w:val="22"/>
+        </w:rPr>
+        <w:t>i</w:t>
+      </w:r>
+      <w:proofErr w:type="spellEnd"/>
+      <w:r>
+        <w:rPr>
+          <w:rFonts w:ascii="Arial" w:hAnsi="Arial" w:cs="Arial"/>
+          <w:sz w:val="22"/>
+        </w:rPr>
+        <w:t xml:space="preserve"> in range(0, 4):  </w:t>
+      </w:r>
+    </w:p>
+    <w:p>
+      <w:pPr>
+        <w:tabs>
+          <w:tab w:val="left" w:pos="426"/>
+          <w:tab w:val="left" w:pos="851"/>
+          <w:tab w:val="left" w:pos="1276"/>
+          <w:tab w:val="left" w:pos="1701"/>
+          <w:tab w:val="left" w:pos="2127"/>
+          <w:tab w:val="left" w:pos="9072"/>
+          <w:tab w:val="right" w:pos="9354"/>
+        </w:tabs>
+        <w:spacing w:before="120"/>
+        <w:ind w:left="851" w:hanging="851"/>
+        <w:rPr>
+          <w:rFonts w:ascii="Arial" w:hAnsi="Arial" w:cs="Arial"/>
+          <w:sz w:val="22"/>
+        </w:rPr>
+      </w:pPr>
+      <w:r>
+        <w:rPr>
+          <w:rFonts w:ascii="Arial" w:hAnsi="Arial" w:cs="Arial"/>
+          <w:sz w:val="22"/>
+        </w:rPr>
+        <w:t xml:space="preserve">    </w:t>
+      </w:r>
+      <w:r>
+        <w:rPr>
+          <w:rFonts w:ascii="Arial" w:hAnsi="Arial" w:cs="Arial"/>
+          <w:sz w:val="22"/>
+        </w:rPr>
+        <w:tab/>
+      </w:r>
+      <w:r>
+        <w:rPr>
+          <w:rFonts w:ascii="Arial" w:hAnsi="Arial" w:cs="Arial"/>
+          <w:sz w:val="22"/>
+        </w:rPr>
+        <w:tab/>
+      </w:r>
+      <w:r>
+        <w:rPr>
+          <w:rFonts w:ascii="Arial" w:hAnsi="Arial" w:cs="Arial"/>
+          <w:sz w:val="22"/>
+        </w:rPr>
+        <w:tab/>
+      </w:r>
+      <w:r>
+        <w:rPr>
+          <w:rFonts w:ascii="Arial" w:hAnsi="Arial" w:cs="Arial"/>
+          <w:sz w:val="22"/>
+        </w:rPr>
+        <w:t xml:space="preserve">print("school number", </w:t>
+      </w:r>
+      <w:proofErr w:type="spellStart"/>
+      <w:r>
+        <w:rPr>
+          <w:rFonts w:ascii="Arial" w:hAnsi="Arial" w:cs="Arial"/>
+          <w:sz w:val="22"/>
+        </w:rPr>
+        <w:t>i</w:t>
+      </w:r>
+      <w:proofErr w:type="spellEnd"/>
+      <w:r>
+        <w:rPr>
+          <w:rFonts w:ascii="Arial" w:hAnsi="Arial" w:cs="Arial"/>
+          <w:sz w:val="22"/>
+        </w:rPr>
+        <w:t xml:space="preserve"> + 1, "school name", school[</w:t>
+      </w:r>
+      <w:proofErr w:type="spellStart"/>
+      <w:r>
+        <w:rPr>
+          <w:rFonts w:ascii="Arial" w:hAnsi="Arial" w:cs="Arial"/>
+          <w:sz w:val="22"/>
+        </w:rPr>
+        <w:t>i</w:t>
+      </w:r>
+      <w:proofErr w:type="spellEnd"/>
+      <w:r>
+        <w:rPr>
+          <w:rFonts w:ascii="Arial" w:hAnsi="Arial" w:cs="Arial"/>
+          <w:sz w:val="22"/>
+        </w:rPr>
+        <w:t>], "medals:", medal[</w:t>
+      </w:r>
+      <w:proofErr w:type="spellStart"/>
+      <w:r>
+        <w:rPr>
+          <w:rFonts w:ascii="Arial" w:hAnsi="Arial" w:cs="Arial"/>
+          <w:sz w:val="22"/>
+        </w:rPr>
+        <w:t>i</w:t>
+      </w:r>
+      <w:proofErr w:type="spellEnd"/>
+      <w:r>
+        <w:rPr>
+          <w:rFonts w:ascii="Arial" w:hAnsi="Arial" w:cs="Arial"/>
+          <w:sz w:val="22"/>
+        </w:rPr>
+        <w:t>])</w:t>
+      </w:r>
+    </w:p>
+    <w:p>
+      <w:pPr>
+        <w:tabs>
+          <w:tab w:val="left" w:pos="426"/>
+          <w:tab w:val="left" w:pos="851"/>
+          <w:tab w:val="left" w:pos="1276"/>
+          <w:tab w:val="left" w:pos="1701"/>
+          <w:tab w:val="left" w:pos="2127"/>
+          <w:tab w:val="left" w:pos="9072"/>
+          <w:tab w:val="right" w:pos="9354"/>
+        </w:tabs>
+        <w:spacing w:before="120"/>
+        <w:ind w:left="851" w:hanging="851"/>
+        <w:rPr>
+          <w:rFonts w:ascii="Arial" w:hAnsi="Arial" w:cs="Arial"/>
+          <w:sz w:val="22"/>
+        </w:rPr>
+      </w:pPr>
+    </w:p>
+    <w:p>
+      <w:pPr>
+        <w:tabs>
+          <w:tab w:val="left" w:pos="426"/>
+          <w:tab w:val="left" w:pos="851"/>
+          <w:tab w:val="left" w:pos="1276"/>
+          <w:tab w:val="left" w:pos="1701"/>
+          <w:tab w:val="left" w:pos="2127"/>
+          <w:tab w:val="left" w:pos="9072"/>
+          <w:tab w:val="right" w:pos="9354"/>
+        </w:tabs>
+        <w:spacing w:before="120"/>
+        <w:ind w:left="851" w:hanging="851"/>
+        <w:rPr>
+          <w:rFonts w:ascii="Arial" w:hAnsi="Arial" w:cs="Arial"/>
+          <w:sz w:val="22"/>
+        </w:rPr>
+      </w:pPr>
+      <w:r>
+        <w:rPr>
+          <w:rFonts w:ascii="Arial" w:hAnsi="Arial" w:cs="Arial"/>
+          <w:sz w:val="22"/>
+        </w:rPr>
+        <w:tab/>
+        <w:t>(b)</w:t>
+      </w:r>
+      <w:r>
+        <w:rPr>
+          <w:rFonts w:ascii="Arial" w:hAnsi="Arial" w:cs="Arial"/>
+          <w:sz w:val="22"/>
+        </w:rPr>
+        <w:tab/>
+      </w:r>
+      <w:r>
+        <w:rPr>
+          <w:rFonts w:ascii="Arial" w:hAnsi="Arial" w:cs="Arial"/>
+          <w:sz w:val="22"/>
+        </w:rPr>
+        <w:t>It is possible to have an n-dimensional array holding a set of elements of the same type.</w:t>
+      </w:r>
+      <w:r>
+        <w:rPr>
+          <w:rFonts w:ascii="Arial" w:hAnsi="Arial" w:cs="Arial"/>
+          <w:sz w:val="22"/>
+        </w:rPr>
+        <w:t xml:space="preserve"> </w:t>
+      </w:r>
+      <w:r>
+        <w:rPr>
+          <w:rFonts w:ascii="Arial" w:hAnsi="Arial" w:cs="Arial"/>
+          <w:sz w:val="22"/>
+        </w:rPr>
+        <w:t>Give an example of a program where it might be useful to use a multi-dimensional array. How many dimensions would this array need?</w:t>
+      </w:r>
+    </w:p>
+    <w:p>
+      <w:pPr>
+        <w:tabs>
+          <w:tab w:val="left" w:pos="426"/>
+          <w:tab w:val="left" w:pos="851"/>
+          <w:tab w:val="left" w:pos="1276"/>
+          <w:tab w:val="left" w:pos="1701"/>
+          <w:tab w:val="left" w:pos="2127"/>
+          <w:tab w:val="left" w:pos="9072"/>
+          <w:tab w:val="right" w:pos="9354"/>
+        </w:tabs>
+        <w:spacing w:before="120"/>
+        <w:ind w:left="851" w:hanging="851"/>
+        <w:rPr>
+          <w:rFonts w:ascii="Arial" w:hAnsi="Arial" w:cs="Arial"/>
+          <w:sz w:val="22"/>
+        </w:rPr>
+      </w:pPr>
+    </w:p>
+    <w:p>
+      <w:pPr>
+        <w:tabs>
+          <w:tab w:val="left" w:pos="426"/>
+          <w:tab w:val="left" w:pos="851"/>
+          <w:tab w:val="left" w:pos="1276"/>
+          <w:tab w:val="left" w:pos="1701"/>
+          <w:tab w:val="left" w:pos="2127"/>
+          <w:tab w:val="left" w:pos="9072"/>
+          <w:tab w:val="right" w:pos="9354"/>
+        </w:tabs>
+        <w:spacing w:before="120"/>
+        <w:ind w:left="851" w:hanging="851"/>
+        <w:rPr>
+          <w:rFonts w:ascii="Arial" w:hAnsi="Arial" w:cs="Arial"/>
+          <w:sz w:val="22"/>
+        </w:rPr>
+      </w:pPr>
+      <w:r>
+        <w:rPr>
+          <w:rFonts w:ascii="Arial" w:hAnsi="Arial" w:cs="Arial"/>
+          <w:sz w:val="22"/>
+        </w:rPr>
+        <w:tab/>
+      </w:r>
+      <w:r>
+        <w:rPr>
+          <w:rFonts w:ascii="Arial" w:hAnsi="Arial" w:cs="Arial"/>
+          <w:sz w:val="22"/>
+        </w:rPr>
+        <w:tab/>
+        <w:t xml:space="preserve">If you </w:t>
+      </w:r>
+      <w:r>
+        <w:rPr>
+          <w:rFonts w:ascii="Arial" w:hAnsi="Arial" w:cs="Arial"/>
+          <w:sz w:val="22"/>
+        </w:rPr>
+        <w:t>w</w:t>
+      </w:r>
+      <w:r>
+        <w:rPr>
+          <w:rFonts w:ascii="Arial" w:hAnsi="Arial" w:cs="Arial"/>
+          <w:sz w:val="22"/>
+        </w:rPr>
+        <w:t xml:space="preserve">anted to for example, make an array that holds the scores of different classes, you could use a 2d array, </w:t>
+      </w:r>
+      <w:r>
+        <w:rPr>
+          <w:rFonts w:ascii="Arial" w:hAnsi="Arial" w:cs="Arial"/>
+          <w:sz w:val="22"/>
+        </w:rPr>
+        <w:t>w</w:t>
+      </w:r>
+      <w:r>
+        <w:rPr>
+          <w:rFonts w:ascii="Arial" w:hAnsi="Arial" w:cs="Arial"/>
+          <w:sz w:val="22"/>
+        </w:rPr>
+        <w:t>hich is an array containing arrays, each array being the array of scores on a test for each class and each value in each sub array being the test scores of individual pupils.</w:t>
+      </w:r>
+    </w:p>
+    <w:p>
+      <w:pPr>
+        <w:tabs>
+          <w:tab w:val="left" w:pos="426"/>
+          <w:tab w:val="left" w:pos="851"/>
+          <w:tab w:val="left" w:pos="1276"/>
+          <w:tab w:val="left" w:pos="1701"/>
+          <w:tab w:val="left" w:pos="2127"/>
+          <w:tab w:val="left" w:pos="9072"/>
+          <w:tab w:val="right" w:pos="9354"/>
+        </w:tabs>
+        <w:spacing w:before="120"/>
+        <w:ind w:left="851" w:hanging="851"/>
+        <w:rPr>
+          <w:rFonts w:ascii="Arial" w:hAnsi="Arial" w:cs="Arial"/>
+          <w:sz w:val="22"/>
+        </w:rPr>
+      </w:pPr>
+      <w:r>
+        <w:rPr>
+          <w:rFonts w:ascii="Arial" w:hAnsi="Arial" w:cs="Arial"/>
+          <w:sz w:val="22"/>
+        </w:rPr>
+        <w:tab/>
+        <w:t>[2]</w:t>
+      </w:r>
     </w:p>
     <w:p>
       <w:pPr>
@@ -4409,43 +6777,68 @@
           <w:sz w:val="22"/>
         </w:rPr>
         <w:tab/>
-        <w:t>(b)</w:t>
-      </w:r>
-      <w:r>
-        <w:rPr>
-          <w:rFonts w:ascii="Arial" w:hAnsi="Arial" w:cs="Arial"/>
-          <w:sz w:val="22"/>
-        </w:rPr>
-        <w:tab/>
-      </w:r>
-      <w:r>
-        <w:rPr>
-          <w:rFonts w:ascii="Arial" w:hAnsi="Arial" w:cs="Arial"/>
-          <w:sz w:val="22"/>
-        </w:rPr>
-        <w:t>It is possible to have an n-dimensional array holding a set of elements of the same type.</w:t>
-      </w:r>
-      <w:r>
-        <w:rPr>
-          <w:rFonts w:ascii="Arial" w:hAnsi="Arial" w:cs="Arial"/>
-          <w:sz w:val="22"/>
-        </w:rPr>
-        <w:t xml:space="preserve"> </w:t>
-      </w:r>
-      <w:r>
-        <w:rPr>
-          <w:rFonts w:ascii="Arial" w:hAnsi="Arial" w:cs="Arial"/>
-          <w:sz w:val="22"/>
-        </w:rPr>
-        <w:t>Give an example of a program where it might be useful to use a multi-dimensional array. How many dimensions would this array need?</w:t>
-      </w:r>
-      <w:r>
-        <w:rPr>
-          <w:rFonts w:ascii="Arial" w:hAnsi="Arial" w:cs="Arial"/>
-          <w:sz w:val="22"/>
-        </w:rPr>
-        <w:tab/>
-        <w:t>[2]</w:t>
+        <w:t>(c)</w:t>
+      </w:r>
+      <w:r>
+        <w:rPr>
+          <w:rFonts w:ascii="Arial" w:hAnsi="Arial" w:cs="Arial"/>
+          <w:sz w:val="22"/>
+        </w:rPr>
+        <w:tab/>
+        <w:t xml:space="preserve">Give </w:t>
+      </w:r>
+      <w:r>
+        <w:rPr>
+          <w:rFonts w:ascii="Arial" w:hAnsi="Arial" w:cs="Arial"/>
+          <w:b/>
+          <w:sz w:val="22"/>
+        </w:rPr>
+        <w:t>one</w:t>
+      </w:r>
+      <w:r>
+        <w:rPr>
+          <w:rFonts w:ascii="Arial" w:hAnsi="Arial" w:cs="Arial"/>
+          <w:sz w:val="22"/>
+        </w:rPr>
+        <w:t xml:space="preserve"> difference between the data structures </w:t>
+      </w:r>
+      <w:r>
+        <w:rPr>
+          <w:rFonts w:ascii="Arial" w:hAnsi="Arial" w:cs="Arial"/>
+          <w:b/>
+          <w:sz w:val="22"/>
+        </w:rPr>
+        <w:t>array</w:t>
+      </w:r>
+      <w:r>
+        <w:rPr>
+          <w:rFonts w:ascii="Arial" w:hAnsi="Arial" w:cs="Arial"/>
+          <w:sz w:val="22"/>
+        </w:rPr>
+        <w:t xml:space="preserve"> and </w:t>
+      </w:r>
+      <w:r>
+        <w:rPr>
+          <w:rFonts w:ascii="Arial" w:hAnsi="Arial" w:cs="Arial"/>
+          <w:b/>
+          <w:sz w:val="22"/>
+        </w:rPr>
+        <w:t>tuple</w:t>
+      </w:r>
+      <w:r>
+        <w:rPr>
+          <w:rFonts w:ascii="Arial" w:hAnsi="Arial" w:cs="Arial"/>
+          <w:sz w:val="22"/>
+        </w:rPr>
+        <w:t xml:space="preserve">. </w:t>
+      </w:r>
+      <w:r>
+        <w:rPr>
+          <w:rFonts w:ascii="Arial" w:hAnsi="Arial" w:cs="Arial"/>
+          <w:sz w:val="22"/>
+        </w:rPr>
+        <w:tab/>
+        <w:t>[1]</w:t>
       </w:r>
     </w:p>
     <w:p>
@@ -4470,88 +6863,36 @@
           <w:rFonts w:ascii="Arial" w:hAnsi="Arial" w:cs="Arial"/>
           <w:sz w:val="22"/>
         </w:rPr>
-        <w:tab/>
-        <w:t>(c)</w:t>
-      </w:r>
-      <w:r>
-        <w:rPr>
-          <w:rFonts w:ascii="Arial" w:hAnsi="Arial" w:cs="Arial"/>
-          <w:sz w:val="22"/>
-        </w:rPr>
-        <w:tab/>
-        <w:t xml:space="preserve">Give </w:t>
-      </w:r>
-      <w:r>
-        <w:rPr>
-          <w:rFonts w:ascii="Arial" w:hAnsi="Arial" w:cs="Arial"/>
-          <w:b/>
-          <w:sz w:val="22"/>
-        </w:rPr>
-        <w:t>one</w:t>
-      </w:r>
-      <w:r>
-        <w:rPr>
-          <w:rFonts w:ascii="Arial" w:hAnsi="Arial" w:cs="Arial"/>
-          <w:sz w:val="22"/>
-        </w:rPr>
-        <w:t xml:space="preserve"> difference between the data structures </w:t>
-      </w:r>
-      <w:r>
-        <w:rPr>
-          <w:rFonts w:ascii="Arial" w:hAnsi="Arial" w:cs="Arial"/>
-          <w:b/>
-          <w:sz w:val="22"/>
-        </w:rPr>
-        <w:t>array</w:t>
-      </w:r>
-      <w:r>
-        <w:rPr>
-          <w:rFonts w:ascii="Arial" w:hAnsi="Arial" w:cs="Arial"/>
-          <w:sz w:val="22"/>
-        </w:rPr>
-        <w:t xml:space="preserve"> and </w:t>
-      </w:r>
-      <w:r>
-        <w:rPr>
-          <w:rFonts w:ascii="Arial" w:hAnsi="Arial" w:cs="Arial"/>
-          <w:b/>
-          <w:sz w:val="22"/>
-        </w:rPr>
-        <w:t>tuple</w:t>
-      </w:r>
-      <w:r>
-        <w:rPr>
-          <w:rFonts w:ascii="Arial" w:hAnsi="Arial" w:cs="Arial"/>
-          <w:sz w:val="22"/>
-        </w:rPr>
-        <w:t xml:space="preserve">. </w:t>
-      </w:r>
-      <w:r>
-        <w:rPr>
-          <w:rFonts w:ascii="Arial" w:hAnsi="Arial" w:cs="Arial"/>
-          <w:sz w:val="22"/>
-        </w:rPr>
-        <w:tab/>
-        <w:t>[1]</w:t>
-      </w:r>
-    </w:p>
-    <w:p>
-      <w:pPr>
-        <w:tabs>
-          <w:tab w:val="left" w:pos="426"/>
-          <w:tab w:val="left" w:pos="851"/>
-          <w:tab w:val="left" w:pos="1276"/>
-          <w:tab w:val="left" w:pos="1701"/>
-          <w:tab w:val="left" w:pos="2127"/>
-          <w:tab w:val="right" w:pos="9354"/>
-        </w:tabs>
-        <w:spacing w:before="120"/>
-        <w:ind w:left="851" w:hanging="851"/>
-        <w:rPr>
-          <w:rFonts w:ascii="Arial" w:hAnsi="Arial" w:cs="Arial"/>
-          <w:sz w:val="22"/>
-        </w:rPr>
-      </w:pPr>
+        <w:t xml:space="preserve">Array only stores one type of data, </w:t>
+      </w:r>
+      <w:r>
+        <w:rPr>
+          <w:rFonts w:ascii="Arial" w:hAnsi="Arial" w:cs="Arial"/>
+          <w:sz w:val="22"/>
+        </w:rPr>
+        <w:t>w</w:t>
+      </w:r>
+      <w:r>
+        <w:rPr>
+          <w:rFonts w:ascii="Arial" w:hAnsi="Arial" w:cs="Arial"/>
+          <w:sz w:val="22"/>
+        </w:rPr>
+        <w:t xml:space="preserve">hereas tuple can store multiple types of data, like int and str at the same time, </w:t>
+      </w:r>
+      <w:r>
+        <w:rPr>
+          <w:rFonts w:ascii="Arial" w:hAnsi="Arial" w:cs="Arial"/>
+          <w:sz w:val="22"/>
+        </w:rPr>
+        <w:t>w</w:t>
+      </w:r>
+      <w:r>
+        <w:rPr>
+          <w:rFonts w:ascii="Arial" w:hAnsi="Arial" w:cs="Arial"/>
+          <w:sz w:val="22"/>
+        </w:rPr>
+        <w:t>hile array’s items’ data types are the same, like all str for example.</w:t>
+      </w:r>
     </w:p>
     <w:p>
       <w:pPr>
@@ -4578,8 +6919,6 @@
           <w:szCs w:val="22"/>
         </w:rPr>
       </w:pPr>
-      <w:bookmarkStart w:id="0" w:name="_GoBack"/>
-      <w:bookmarkEnd w:id="0"/>
     </w:p>
     <w:p>
       <w:pPr>
@@ -4640,8 +6979,8 @@
       </w:r>
     </w:p>
     <w:sectPr>
-      <w:headerReference w:type="default" r:id="rId8"/>
-      <w:footerReference w:type="default" r:id="rId9"/>
+      <w:headerReference w:type="default" r:id="rId11"/>
+      <w:footerReference w:type="default" r:id="rId12"/>
       <w:pgSz w:w="11906" w:h="16838"/>
       <w:pgMar w:top="1440" w:right="1134" w:bottom="851" w:left="1418" w:header="709" w:footer="709" w:gutter="0"/>
       <w:cols w:space="708"/>
@@ -4652,7 +6991,7 @@
 </file>
 
 <file path=word/endnotes.xml><?xml version="1.0" encoding="utf-8"?>
-<w:endnotes xmlns:wpc="http://schemas.microsoft.com/office/word/2010/wordprocessingCanvas" xmlns:mc="http://schemas.openxmlformats.org/markup-compatibility/2006" xmlns:o="urn:schemas-microsoft-com:office:office" xmlns:r="http://schemas.openxmlformats.org/officeDocument/2006/relationships" xmlns:m="http://schemas.openxmlformats.org/officeDocument/2006/math" xmlns:v="urn:schemas-microsoft-com:vml" xmlns:wp14="http://schemas.microsoft.com/office/word/2010/wordprocessingDrawing" xmlns:wp="http://schemas.openxmlformats.org/drawingml/2006/wordprocessingDrawing" xmlns:w10="urn:schemas-microsoft-com:office:word" xmlns:w="http://schemas.openxmlformats.org/wordprocessingml/2006/main" xmlns:w14="http://schemas.microsoft.com/office/word/2010/wordml" xmlns:w15="http://schemas.microsoft.com/office/word/2012/wordml" xmlns:wpg="http://schemas.microsoft.com/office/word/2010/wordprocessingGroup" xmlns:wpi="http://schemas.microsoft.com/office/word/2010/wordprocessingInk" xmlns:wne="http://schemas.microsoft.com/office/word/2006/wordml" xmlns:wps="http://schemas.microsoft.com/office/word/2010/wordprocessingShape" mc:Ignorable="w14 w15 wp14">
+<w:endnotes xmlns:wpc="http://schemas.microsoft.com/office/word/2010/wordprocessingCanvas" xmlns:cx="http://schemas.microsoft.com/office/drawing/2014/chartex" xmlns:cx1="http://schemas.microsoft.com/office/drawing/2015/9/8/chartex" xmlns:cx2="http://schemas.microsoft.com/office/drawing/2015/10/21/chartex" xmlns:cx3="http://schemas.microsoft.com/office/drawing/2016/5/9/chartex" xmlns:cx4="http://schemas.microsoft.com/office/drawing/2016/5/10/chartex" xmlns:cx5="http://schemas.microsoft.com/office/drawing/2016/5/11/chartex" xmlns:cx6="http://schemas.microsoft.com/office/drawing/2016/5/12/chartex" xmlns:cx7="http://schemas.microsoft.com/office/drawing/2016/5/13/chartex" xmlns:cx8="http://schemas.microsoft.com/office/drawing/2016/5/14/chartex" xmlns:mc="http://schemas.openxmlformats.org/markup-compatibility/2006" xmlns:aink="http://schemas.microsoft.com/office/drawing/2016/ink" xmlns:am3d="http://schemas.microsoft.com/office/drawing/2017/model3d" xmlns:o="urn:schemas-microsoft-com:office:office" xmlns:oel="http://schemas.microsoft.com/office/2019/extlst" xmlns:r="http://schemas.openxmlformats.org/officeDocument/2006/relationships" xmlns:m="http://schemas.openxmlformats.org/officeDocument/2006/math" xmlns:v="urn:schemas-microsoft-com:vml" xmlns:wp14="http://schemas.microsoft.com/office/word/2010/wordprocessingDrawing" xmlns:wp="http://schemas.openxmlformats.org/drawingml/2006/wordprocessingDrawing" xmlns:w10="urn:schemas-microsoft-com:office:word" xmlns:w="http://schemas.openxmlformats.org/wordprocessingml/2006/main" xmlns:w14="http://schemas.microsoft.com/office/word/2010/wordml" xmlns:w15="http://schemas.microsoft.com/office/word/2012/wordml" xmlns:w16cex="http://schemas.microsoft.com/office/word/2018/wordml/cex" xmlns:w16cid="http://schemas.microsoft.com/office/word/2016/wordml/cid" xmlns:w16="http://schemas.microsoft.com/office/word/2018/wordml" xmlns:w16du="http://schemas.microsoft.com/office/word/2023/wordml/word16du" xmlns:w16sdtdh="http://schemas.microsoft.com/office/word/2020/wordml/sdtdatahash" xmlns:w16se="http://schemas.microsoft.com/office/word/2015/wordml/symex" xmlns:wpg="http://schemas.microsoft.com/office/word/2010/wordprocessingGroup" xmlns:wpi="http://schemas.microsoft.com/office/word/2010/wordprocessingInk" xmlns:wne="http://schemas.microsoft.com/office/word/2006/wordml" xmlns:wps="http://schemas.microsoft.com/office/word/2010/wordprocessingShape" mc:Ignorable="w14 w15 w16se w16cid w16 w16cex w16sdtdh w16du wp14">
   <w:endnote w:type="separator" w:id="-1">
     <w:p>
       <w:r>
@@ -4671,7 +7010,7 @@
 </file>
 
 <file path=word/footer1.xml><?xml version="1.0" encoding="utf-8"?>
-<w:ftr xmlns:wpc="http://schemas.microsoft.com/office/word/2010/wordprocessingCanvas" xmlns:mc="http://schemas.openxmlformats.org/markup-compatibility/2006" xmlns:o="urn:schemas-microsoft-com:office:office" xmlns:r="http://schemas.openxmlformats.org/officeDocument/2006/relationships" xmlns:m="http://schemas.openxmlformats.org/officeDocument/2006/math" xmlns:v="urn:schemas-microsoft-com:vml" xmlns:wp14="http://schemas.microsoft.com/office/word/2010/wordprocessingDrawing" xmlns:wp="http://schemas.openxmlformats.org/drawingml/2006/wordprocessingDrawing" xmlns:w10="urn:schemas-microsoft-com:office:word" xmlns:w="http://schemas.openxmlformats.org/wordprocessingml/2006/main" xmlns:w14="http://schemas.microsoft.com/office/word/2010/wordml" xmlns:w15="http://schemas.microsoft.com/office/word/2012/wordml" xmlns:wpg="http://schemas.microsoft.com/office/word/2010/wordprocessingGroup" xmlns:wpi="http://schemas.microsoft.com/office/word/2010/wordprocessingInk" xmlns:wne="http://schemas.microsoft.com/office/word/2006/wordml" xmlns:wps="http://schemas.microsoft.com/office/word/2010/wordprocessingShape" mc:Ignorable="w14 w15 wp14">
+<w:ftr xmlns:wpc="http://schemas.microsoft.com/office/word/2010/wordprocessingCanvas" xmlns:cx="http://schemas.microsoft.com/office/drawing/2014/chartex" xmlns:cx1="http://schemas.microsoft.com/office/drawing/2015/9/8/chartex" xmlns:cx2="http://schemas.microsoft.com/office/drawing/2015/10/21/chartex" xmlns:cx3="http://schemas.microsoft.com/office/drawing/2016/5/9/chartex" xmlns:cx4="http://schemas.microsoft.com/office/drawing/2016/5/10/chartex" xmlns:cx5="http://schemas.microsoft.com/office/drawing/2016/5/11/chartex" xmlns:cx6="http://schemas.microsoft.com/office/drawing/2016/5/12/chartex" xmlns:cx7="http://schemas.microsoft.com/office/drawing/2016/5/13/chartex" xmlns:cx8="http://schemas.microsoft.com/office/drawing/2016/5/14/chartex" xmlns:mc="http://schemas.openxmlformats.org/markup-compatibility/2006" xmlns:aink="http://schemas.microsoft.com/office/drawing/2016/ink" xmlns:am3d="http://schemas.microsoft.com/office/drawing/2017/model3d" xmlns:o="urn:schemas-microsoft-com:office:office" xmlns:oel="http://schemas.microsoft.com/office/2019/extlst" xmlns:r="http://schemas.openxmlformats.org/officeDocument/2006/relationships" xmlns:m="http://schemas.openxmlformats.org/officeDocument/2006/math" xmlns:v="urn:schemas-microsoft-com:vml" xmlns:wp14="http://schemas.microsoft.com/office/word/2010/wordprocessingDrawing" xmlns:wp="http://schemas.openxmlformats.org/drawingml/2006/wordprocessingDrawing" xmlns:w10="urn:schemas-microsoft-com:office:word" xmlns:w="http://schemas.openxmlformats.org/wordprocessingml/2006/main" xmlns:w14="http://schemas.microsoft.com/office/word/2010/wordml" xmlns:w15="http://schemas.microsoft.com/office/word/2012/wordml" xmlns:w16cex="http://schemas.microsoft.com/office/word/2018/wordml/cex" xmlns:w16cid="http://schemas.microsoft.com/office/word/2016/wordml/cid" xmlns:w16="http://schemas.microsoft.com/office/word/2018/wordml" xmlns:w16du="http://schemas.microsoft.com/office/word/2023/wordml/word16du" xmlns:w16sdtdh="http://schemas.microsoft.com/office/word/2020/wordml/sdtdatahash" xmlns:w16se="http://schemas.microsoft.com/office/word/2015/wordml/symex" xmlns:wpg="http://schemas.microsoft.com/office/word/2010/wordprocessingGroup" xmlns:wpi="http://schemas.microsoft.com/office/word/2010/wordprocessingInk" xmlns:wne="http://schemas.microsoft.com/office/word/2006/wordml" xmlns:wps="http://schemas.microsoft.com/office/word/2010/wordprocessingShape" mc:Ignorable="w14 w15 w16se w16cid w16 w16cex w16sdtdh w16du wp14">
   <w:sdt>
     <w:sdtPr>
       <w:id w:val="-656149396"/>
@@ -4746,7 +7085,7 @@
 </file>
 
 <file path=word/footnotes.xml><?xml version="1.0" encoding="utf-8"?>
-<w:footnotes xmlns:wpc="http://schemas.microsoft.com/office/word/2010/wordprocessingCanvas" xmlns:mc="http://schemas.openxmlformats.org/markup-compatibility/2006" xmlns:o="urn:schemas-microsoft-com:office:office" xmlns:r="http://schemas.openxmlformats.org/officeDocument/2006/relationships" xmlns:m="http://schemas.openxmlformats.org/officeDocument/2006/math" xmlns:v="urn:schemas-microsoft-com:vml" xmlns:wp14="http://schemas.microsoft.com/office/word/2010/wordprocessingDrawing" xmlns:wp="http://schemas.openxmlformats.org/drawingml/2006/wordprocessingDrawing" xmlns:w10="urn:schemas-microsoft-com:office:word" xmlns:w="http://schemas.openxmlformats.org/wordprocessingml/2006/main" xmlns:w14="http://schemas.microsoft.com/office/word/2010/wordml" xmlns:w15="http://schemas.microsoft.com/office/word/2012/wordml" xmlns:wpg="http://schemas.microsoft.com/office/word/2010/wordprocessingGroup" xmlns:wpi="http://schemas.microsoft.com/office/word/2010/wordprocessingInk" xmlns:wne="http://schemas.microsoft.com/office/word/2006/wordml" xmlns:wps="http://schemas.microsoft.com/office/word/2010/wordprocessingShape" mc:Ignorable="w14 w15 wp14">
+<w:footnotes xmlns:wpc="http://schemas.microsoft.com/office/word/2010/wordprocessingCanvas" xmlns:cx="http://schemas.microsoft.com/office/drawing/2014/chartex" xmlns:cx1="http://schemas.microsoft.com/office/drawing/2015/9/8/chartex" xmlns:cx2="http://schemas.microsoft.com/office/drawing/2015/10/21/chartex" xmlns:cx3="http://schemas.microsoft.com/office/drawing/2016/5/9/chartex" xmlns:cx4="http://schemas.microsoft.com/office/drawing/2016/5/10/chartex" xmlns:cx5="http://schemas.microsoft.com/office/drawing/2016/5/11/chartex" xmlns:cx6="http://schemas.microsoft.com/office/drawing/2016/5/12/chartex" xmlns:cx7="http://schemas.microsoft.com/office/drawing/2016/5/13/chartex" xmlns:cx8="http://schemas.microsoft.com/office/drawing/2016/5/14/chartex" xmlns:mc="http://schemas.openxmlformats.org/markup-compatibility/2006" xmlns:aink="http://schemas.microsoft.com/office/drawing/2016/ink" xmlns:am3d="http://schemas.microsoft.com/office/drawing/2017/model3d" xmlns:o="urn:schemas-microsoft-com:office:office" xmlns:oel="http://schemas.microsoft.com/office/2019/extlst" xmlns:r="http://schemas.openxmlformats.org/officeDocument/2006/relationships" xmlns:m="http://schemas.openxmlformats.org/officeDocument/2006/math" xmlns:v="urn:schemas-microsoft-com:vml" xmlns:wp14="http://schemas.microsoft.com/office/word/2010/wordprocessingDrawing" xmlns:wp="http://schemas.openxmlformats.org/drawingml/2006/wordprocessingDrawing" xmlns:w10="urn:schemas-microsoft-com:office:word" xmlns:w="http://schemas.openxmlformats.org/wordprocessingml/2006/main" xmlns:w14="http://schemas.microsoft.com/office/word/2010/wordml" xmlns:w15="http://schemas.microsoft.com/office/word/2012/wordml" xmlns:w16cex="http://schemas.microsoft.com/office/word/2018/wordml/cex" xmlns:w16cid="http://schemas.microsoft.com/office/word/2016/wordml/cid" xmlns:w16="http://schemas.microsoft.com/office/word/2018/wordml" xmlns:w16du="http://schemas.microsoft.com/office/word/2023/wordml/word16du" xmlns:w16sdtdh="http://schemas.microsoft.com/office/word/2020/wordml/sdtdatahash" xmlns:w16se="http://schemas.microsoft.com/office/word/2015/wordml/symex" xmlns:wpg="http://schemas.microsoft.com/office/word/2010/wordprocessingGroup" xmlns:wpi="http://schemas.microsoft.com/office/word/2010/wordprocessingInk" xmlns:wne="http://schemas.microsoft.com/office/word/2006/wordml" xmlns:wps="http://schemas.microsoft.com/office/word/2010/wordprocessingShape" mc:Ignorable="w14 w15 w16se w16cid w16 w16cex w16sdtdh w16du wp14">
   <w:footnote w:type="separator" w:id="-1">
     <w:p>
       <w:r>
@@ -4765,7 +7104,7 @@
 </file>
 
 <file path=word/header1.xml><?xml version="1.0" encoding="utf-8"?>
-<w:hdr xmlns:wpc="http://schemas.microsoft.com/office/word/2010/wordprocessingCanvas" xmlns:mc="http://schemas.openxmlformats.org/markup-compatibility/2006" xmlns:o="urn:schemas-microsoft-com:office:office" xmlns:r="http://schemas.openxmlformats.org/officeDocument/2006/relationships" xmlns:m="http://schemas.openxmlformats.org/officeDocument/2006/math" xmlns:v="urn:schemas-microsoft-com:vml" xmlns:wp14="http://schemas.microsoft.com/office/word/2010/wordprocessingDrawing" xmlns:wp="http://schemas.openxmlformats.org/drawingml/2006/wordprocessingDrawing" xmlns:w10="urn:schemas-microsoft-com:office:word" xmlns:w="http://schemas.openxmlformats.org/wordprocessingml/2006/main" xmlns:w14="http://schemas.microsoft.com/office/word/2010/wordml" xmlns:w15="http://schemas.microsoft.com/office/word/2012/wordml" xmlns:wpg="http://schemas.microsoft.com/office/word/2010/wordprocessingGroup" xmlns:wpi="http://schemas.microsoft.com/office/word/2010/wordprocessingInk" xmlns:wne="http://schemas.microsoft.com/office/word/2006/wordml" xmlns:wps="http://schemas.microsoft.com/office/word/2010/wordprocessingShape" mc:Ignorable="w14 w15 wp14">
+<w:hdr xmlns:wpc="http://schemas.microsoft.com/office/word/2010/wordprocessingCanvas" xmlns:cx="http://schemas.microsoft.com/office/drawing/2014/chartex" xmlns:cx1="http://schemas.microsoft.com/office/drawing/2015/9/8/chartex" xmlns:cx2="http://schemas.microsoft.com/office/drawing/2015/10/21/chartex" xmlns:cx3="http://schemas.microsoft.com/office/drawing/2016/5/9/chartex" xmlns:cx4="http://schemas.microsoft.com/office/drawing/2016/5/10/chartex" xmlns:cx5="http://schemas.microsoft.com/office/drawing/2016/5/11/chartex" xmlns:cx6="http://schemas.microsoft.com/office/drawing/2016/5/12/chartex" xmlns:cx7="http://schemas.microsoft.com/office/drawing/2016/5/13/chartex" xmlns:cx8="http://schemas.microsoft.com/office/drawing/2016/5/14/chartex" xmlns:mc="http://schemas.openxmlformats.org/markup-compatibility/2006" xmlns:aink="http://schemas.microsoft.com/office/drawing/2016/ink" xmlns:am3d="http://schemas.microsoft.com/office/drawing/2017/model3d" xmlns:o="urn:schemas-microsoft-com:office:office" xmlns:oel="http://schemas.microsoft.com/office/2019/extlst" xmlns:r="http://schemas.openxmlformats.org/officeDocument/2006/relationships" xmlns:m="http://schemas.openxmlformats.org/officeDocument/2006/math" xmlns:v="urn:schemas-microsoft-com:vml" xmlns:wp14="http://schemas.microsoft.com/office/word/2010/wordprocessingDrawing" xmlns:wp="http://schemas.openxmlformats.org/drawingml/2006/wordprocessingDrawing" xmlns:w10="urn:schemas-microsoft-com:office:word" xmlns:w="http://schemas.openxmlformats.org/wordprocessingml/2006/main" xmlns:w14="http://schemas.microsoft.com/office/word/2010/wordml" xmlns:w15="http://schemas.microsoft.com/office/word/2012/wordml" xmlns:w16cex="http://schemas.microsoft.com/office/word/2018/wordml/cex" xmlns:w16cid="http://schemas.microsoft.com/office/word/2016/wordml/cid" xmlns:w16="http://schemas.microsoft.com/office/word/2018/wordml" xmlns:w16du="http://schemas.microsoft.com/office/word/2023/wordml/word16du" xmlns:w16sdtdh="http://schemas.microsoft.com/office/word/2020/wordml/sdtdatahash" xmlns:w16se="http://schemas.microsoft.com/office/word/2015/wordml/symex" xmlns:wpg="http://schemas.microsoft.com/office/word/2010/wordprocessingGroup" xmlns:wpi="http://schemas.microsoft.com/office/word/2010/wordprocessingInk" xmlns:wne="http://schemas.microsoft.com/office/word/2006/wordml" xmlns:wps="http://schemas.microsoft.com/office/word/2010/wordprocessingShape" mc:Ignorable="w14 w15 w16se w16cid w16 w16cex w16sdtdh w16du wp14">
   <w:p>
     <w:pPr>
       <w:pStyle w:val="Header"/>
@@ -4784,7 +7123,7 @@
       <mc:AlternateContent>
         <mc:Choice Requires="wps">
           <w:drawing>
-            <wp:anchor distT="0" distB="0" distL="114300" distR="114300" simplePos="0" relativeHeight="251659264" behindDoc="0" locked="0" layoutInCell="1" allowOverlap="1" wp14:anchorId="1EA9A736" wp14:editId="6D808693">
+            <wp:anchor distT="0" distB="0" distL="114300" distR="114300" simplePos="0" relativeHeight="251659264" behindDoc="0" locked="0" layoutInCell="1" allowOverlap="1" wp14:anchorId="6BB3756B" wp14:editId="5EAC75C4">
               <wp:simplePos x="0" y="0"/>
               <wp:positionH relativeFrom="column">
                 <wp:posOffset>-914400</wp:posOffset>
@@ -4821,7 +7160,6 @@
                       <a:ln>
                         <a:noFill/>
                       </a:ln>
-                      <a:extLst/>
                     </wps:spPr>
                     <wps:txbx>
                       <w:txbxContent>
@@ -4942,7 +7280,7 @@
         </mc:Choice>
         <mc:Fallback>
           <w:pict>
-            <v:rect w14:anchorId="1EA9A736" id="Rectangle 11" o:spid="_x0000_s1026" style="position:absolute;margin-left:-1in;margin-top:-35.3pt;width:596.1pt;height:70.95pt;rotation:180;z-index:251659264;visibility:visible;mso-wrap-style:square;mso-wrap-distance-left:9pt;mso-wrap-distance-top:0;mso-wrap-distance-right:9pt;mso-wrap-distance-bottom:0;mso-position-horizontal:absolute;mso-position-horizontal-relative:text;mso-position-vertical:absolute;mso-position-vertical-relative:text;v-text-anchor:middle" o:gfxdata="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" fillcolor="#933725" stroked="f">
+            <v:rect w14:anchorId="6BB3756B" id="Rectangle 11" o:spid="_x0000_s1026" style="position:absolute;margin-left:-1in;margin-top:-35.3pt;width:596.1pt;height:70.95pt;rotation:180;z-index:251659264;visibility:visible;mso-wrap-style:square;mso-wrap-distance-left:9pt;mso-wrap-distance-top:0;mso-wrap-distance-right:9pt;mso-wrap-distance-bottom:0;mso-position-horizontal:absolute;mso-position-horizontal-relative:text;mso-position-vertical:absolute;mso-position-vertical-relative:text;v-text-anchor:middle" o:gfxdata="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" fillcolor="#933725" stroked="f">
               <v:fill opacity="62194f"/>
               <v:textbox>
                 <w:txbxContent>
@@ -5063,7 +7401,7 @@
         <w:lang w:eastAsia="en-GB"/>
       </w:rPr>
       <w:drawing>
-        <wp:anchor distT="0" distB="0" distL="114300" distR="114300" simplePos="0" relativeHeight="251660288" behindDoc="0" locked="0" layoutInCell="1" allowOverlap="1" wp14:anchorId="0169CF17" wp14:editId="533A55C2">
+        <wp:anchor distT="0" distB="0" distL="114300" distR="114300" simplePos="0" relativeHeight="251660288" behindDoc="0" locked="0" layoutInCell="1" allowOverlap="1" wp14:anchorId="192ECFA0" wp14:editId="33DFE46C">
           <wp:simplePos x="0" y="0"/>
           <wp:positionH relativeFrom="column">
             <wp:posOffset>4000500</wp:posOffset>
@@ -5130,7 +7468,7 @@
 </file>
 
 <file path=word/numbering.xml><?xml version="1.0" encoding="utf-8"?>
-<w:numbering xmlns:wpc="http://schemas.microsoft.com/office/word/2010/wordprocessingCanvas" xmlns:mc="http://schemas.openxmlformats.org/markup-compatibility/2006" xmlns:o="urn:schemas-microsoft-com:office:office" xmlns:r="http://schemas.openxmlformats.org/officeDocument/2006/relationships" xmlns:m="http://schemas.openxmlformats.org/officeDocument/2006/math" xmlns:v="urn:schemas-microsoft-com:vml" xmlns:wp14="http://schemas.microsoft.com/office/word/2010/wordprocessingDrawing" xmlns:wp="http://schemas.openxmlformats.org/drawingml/2006/wordprocessingDrawing" xmlns:w10="urn:schemas-microsoft-com:office:word" xmlns:w="http://schemas.openxmlformats.org/wordprocessingml/2006/main" xmlns:w14="http://schemas.microsoft.com/office/word/2010/wordml" xmlns:w15="http://schemas.microsoft.com/office/word/2012/wordml" xmlns:wpg="http://schemas.microsoft.com/office/word/2010/wordprocessingGroup" xmlns:wpi="http://schemas.microsoft.com/office/word/2010/wordprocessingInk" xmlns:wne="http://schemas.microsoft.com/office/word/2006/wordml" xmlns:wps="http://schemas.microsoft.com/office/word/2010/wordprocessingShape" mc:Ignorable="w14 w15 wp14">
+<w:numbering xmlns:wpc="http://schemas.microsoft.com/office/word/2010/wordprocessingCanvas" xmlns:cx="http://schemas.microsoft.com/office/drawing/2014/chartex" xmlns:cx1="http://schemas.microsoft.com/office/drawing/2015/9/8/chartex" xmlns:cx2="http://schemas.microsoft.com/office/drawing/2015/10/21/chartex" xmlns:cx3="http://schemas.microsoft.com/office/drawing/2016/5/9/chartex" xmlns:cx4="http://schemas.microsoft.com/office/drawing/2016/5/10/chartex" xmlns:cx5="http://schemas.microsoft.com/office/drawing/2016/5/11/chartex" xmlns:cx6="http://schemas.microsoft.com/office/drawing/2016/5/12/chartex" xmlns:cx7="http://schemas.microsoft.com/office/drawing/2016/5/13/chartex" xmlns:cx8="http://schemas.microsoft.com/office/drawing/2016/5/14/chartex" xmlns:mc="http://schemas.openxmlformats.org/markup-compatibility/2006" xmlns:aink="http://schemas.microsoft.com/office/drawing/2016/ink" xmlns:am3d="http://schemas.microsoft.com/office/drawing/2017/model3d" xmlns:o="urn:schemas-microsoft-com:office:office" xmlns:oel="http://schemas.microsoft.com/office/2019/extlst" xmlns:r="http://schemas.openxmlformats.org/officeDocument/2006/relationships" xmlns:m="http://schemas.openxmlformats.org/officeDocument/2006/math" xmlns:v="urn:schemas-microsoft-com:vml" xmlns:wp14="http://schemas.microsoft.com/office/word/2010/wordprocessingDrawing" xmlns:wp="http://schemas.openxmlformats.org/drawingml/2006/wordprocessingDrawing" xmlns:w10="urn:schemas-microsoft-com:office:word" xmlns:w="http://schemas.openxmlformats.org/wordprocessingml/2006/main" xmlns:w14="http://schemas.microsoft.com/office/word/2010/wordml" xmlns:w15="http://schemas.microsoft.com/office/word/2012/wordml" xmlns:w16cex="http://schemas.microsoft.com/office/word/2018/wordml/cex" xmlns:w16cid="http://schemas.microsoft.com/office/word/2016/wordml/cid" xmlns:w16="http://schemas.microsoft.com/office/word/2018/wordml" xmlns:w16du="http://schemas.microsoft.com/office/word/2023/wordml/word16du" xmlns:w16sdtdh="http://schemas.microsoft.com/office/word/2020/wordml/sdtdatahash" xmlns:w16se="http://schemas.microsoft.com/office/word/2015/wordml/symex" xmlns:wpg="http://schemas.microsoft.com/office/word/2010/wordprocessingGroup" xmlns:wpi="http://schemas.microsoft.com/office/word/2010/wordprocessingInk" xmlns:wne="http://schemas.microsoft.com/office/word/2006/wordml" xmlns:wps="http://schemas.microsoft.com/office/word/2010/wordprocessingShape" mc:Ignorable="w14 w15 w16se w16cid w16 w16cex w16sdtdh w16du wp14">
   <w:abstractNum w:abstractNumId="0" w15:restartNumberingAfterBreak="0">
     <w:nsid w:val="28A62A41"/>
     <w:multiLevelType w:val="hybridMultilevel"/>
@@ -5574,26 +7912,26 @@
       </w:pPr>
     </w:lvl>
   </w:abstractNum>
-  <w:num w:numId="1">
+  <w:num w:numId="1" w16cid:durableId="698818994">
     <w:abstractNumId w:val="4"/>
   </w:num>
-  <w:num w:numId="2">
+  <w:num w:numId="2" w16cid:durableId="1791899514">
     <w:abstractNumId w:val="0"/>
   </w:num>
-  <w:num w:numId="3">
+  <w:num w:numId="3" w16cid:durableId="682828115">
     <w:abstractNumId w:val="2"/>
   </w:num>
-  <w:num w:numId="4">
+  <w:num w:numId="4" w16cid:durableId="2135521031">
     <w:abstractNumId w:val="1"/>
   </w:num>
-  <w:num w:numId="5">
+  <w:num w:numId="5" w16cid:durableId="1612859370">
     <w:abstractNumId w:val="3"/>
   </w:num>
 </w:numbering>
 </file>
 
 <file path=word/styles.xml><?xml version="1.0" encoding="utf-8"?>
-<w:styles xmlns:mc="http://schemas.openxmlformats.org/markup-compatibility/2006" xmlns:r="http://schemas.openxmlformats.org/officeDocument/2006/relationships" xmlns:w="http://schemas.openxmlformats.org/wordprocessingml/2006/main" xmlns:w14="http://schemas.microsoft.com/office/word/2010/wordml" xmlns:w15="http://schemas.microsoft.com/office/word/2012/wordml" mc:Ignorable="w14 w15">
+<w:styles xmlns:mc="http://schemas.openxmlformats.org/markup-compatibility/2006" xmlns:r="http://schemas.openxmlformats.org/officeDocument/2006/relationships" xmlns:w="http://schemas.openxmlformats.org/wordprocessingml/2006/main" xmlns:w14="http://schemas.microsoft.com/office/word/2010/wordml" xmlns:w15="http://schemas.microsoft.com/office/word/2012/wordml" xmlns:w16cex="http://schemas.microsoft.com/office/word/2018/wordml/cex" xmlns:w16cid="http://schemas.microsoft.com/office/word/2016/wordml/cid" xmlns:w16="http://schemas.microsoft.com/office/word/2018/wordml" xmlns:w16du="http://schemas.microsoft.com/office/word/2023/wordml/word16du" xmlns:w16sdtdh="http://schemas.microsoft.com/office/word/2020/wordml/sdtdatahash" xmlns:w16se="http://schemas.microsoft.com/office/word/2015/wordml/symex" mc:Ignorable="w14 w15 w16se w16cid w16 w16cex w16sdtdh w16du">
   <w:docDefaults>
     <w:rPrDefault>
       <w:rPr>
@@ -5603,7 +7941,7 @@
     </w:rPrDefault>
     <w:pPrDefault/>
   </w:docDefaults>
-  <w:latentStyles w:defLockedState="0" w:defUIPriority="0" w:defSemiHidden="0" w:defUnhideWhenUsed="0" w:defQFormat="0" w:count="371">
+  <w:latentStyles w:defLockedState="0" w:defUIPriority="0" w:defSemiHidden="0" w:defUnhideWhenUsed="0" w:defQFormat="0" w:count="376">
     <w:lsdException w:name="Normal" w:qFormat="1"/>
     <w:lsdException w:name="heading 1" w:qFormat="1"/>
     <w:lsdException w:name="heading 2" w:semiHidden="1" w:unhideWhenUsed="1" w:qFormat="1"/>
@@ -5968,6 +8306,11 @@
     <w:lsdException w:name="List Table 5 Dark Accent 6" w:uiPriority="50"/>
     <w:lsdException w:name="List Table 6 Colorful Accent 6" w:uiPriority="51"/>
     <w:lsdException w:name="List Table 7 Colorful Accent 6" w:uiPriority="52"/>
+    <w:lsdException w:name="Mention" w:semiHidden="1" w:uiPriority="99" w:unhideWhenUsed="1"/>
+    <w:lsdException w:name="Smart Hyperlink" w:semiHidden="1" w:uiPriority="99" w:unhideWhenUsed="1"/>
+    <w:lsdException w:name="Hashtag" w:semiHidden="1" w:uiPriority="99" w:unhideWhenUsed="1"/>
+    <w:lsdException w:name="Unresolved Mention" w:semiHidden="1" w:uiPriority="99" w:unhideWhenUsed="1"/>
+    <w:lsdException w:name="Smart Link" w:semiHidden="1" w:uiPriority="99" w:unhideWhenUsed="1"/>
   </w:latentStyles>
   <w:style w:type="paragraph" w:default="1" w:styleId="Normal">
     <w:name w:val="Normal"/>
@@ -6020,7 +8363,6 @@
   <w:style w:type="character" w:default="1" w:styleId="DefaultParagraphFont">
     <w:name w:val="Default Paragraph Font"/>
     <w:uiPriority w:val="1"/>
-    <w:semiHidden/>
     <w:unhideWhenUsed/>
   </w:style>
   <w:style w:type="table" w:default="1" w:styleId="TableNormal">
@@ -6494,6 +8836,23 @@
 </file>
 
 <file path=customXml/item2.xml><?xml version="1.0" encoding="utf-8"?>
+<p:properties xmlns:p="http://schemas.microsoft.com/office/2006/metadata/properties" xmlns:xsi="http://www.w3.org/2001/XMLSchema-instance" xmlns:pc="http://schemas.microsoft.com/office/infopath/2007/PartnerControls">
+  <documentManagement>
+    <ReferenceId xmlns="f2dc253e-1f0c-42da-bbaa-3d7680c172c3" xsi:nil="true"/>
+  </documentManagement>
+</p:properties>
+</file>
+
+<file path=customXml/item3.xml><?xml version="1.0" encoding="utf-8"?>
+<?mso-contentType ?>
+<FormTemplates xmlns="http://schemas.microsoft.com/sharepoint/v3/contenttype/forms">
+  <Display>DocumentLibraryForm</Display>
+  <Edit>DocumentLibraryForm</Edit>
+  <New>DocumentLibraryForm</New>
+</FormTemplates>
+</file>
+
+<file path=customXml/item4.xml><?xml version="1.0" encoding="utf-8"?>
 <ct:contentTypeSchema xmlns:ct="http://schemas.microsoft.com/office/2006/metadata/contentType" xmlns:ma="http://schemas.microsoft.com/office/2006/metadata/properties/metaAttributes" ct:_="" ma:_="" ma:contentTypeName="Document" ma:contentTypeID="0x010100460F34F6C93F5C4CBD2098E64C6DD583" ma:contentTypeVersion="5" ma:contentTypeDescription="Create a new document." ma:contentTypeScope="" ma:versionID="76daffcfb64b2823b2ec2b99145908a8">
   <xsd:schema xmlns:xsd="http://www.w3.org/2001/XMLSchema" xmlns:xs="http://www.w3.org/2001/XMLSchema" xmlns:p="http://schemas.microsoft.com/office/2006/metadata/properties" xmlns:ns2="f2dc253e-1f0c-42da-bbaa-3d7680c172c3" targetNamespace="http://schemas.microsoft.com/office/2006/metadata/properties" ma:root="true" ma:fieldsID="abcb8e11bfbd6fe591841fd3422cdea1" ns2:_="">
     <xsd:import namespace="f2dc253e-1f0c-42da-bbaa-3d7680c172c3"/>
@@ -6643,23 +9002,6 @@
 </ct:contentTypeSchema>
 </file>
 
-<file path=customXml/item3.xml><?xml version="1.0" encoding="utf-8"?>
-<?mso-contentType ?>
-<FormTemplates xmlns="http://schemas.microsoft.com/sharepoint/v3/contenttype/forms">
-  <Display>DocumentLibraryForm</Display>
-  <Edit>DocumentLibraryForm</Edit>
-  <New>DocumentLibraryForm</New>
-</FormTemplates>
-</file>
-
-<file path=customXml/item4.xml><?xml version="1.0" encoding="utf-8"?>
-<p:properties xmlns:p="http://schemas.microsoft.com/office/2006/metadata/properties" xmlns:xsi="http://www.w3.org/2001/XMLSchema-instance" xmlns:pc="http://schemas.microsoft.com/office/infopath/2007/PartnerControls">
-  <documentManagement>
-    <ReferenceId xmlns="f2dc253e-1f0c-42da-bbaa-3d7680c172c3" xsi:nil="true"/>
-  </documentManagement>
-</p:properties>
-</file>
-
 <file path=customXml/itemProps1.xml><?xml version="1.0" encoding="utf-8"?>
 <ds:datastoreItem xmlns:ds="http://schemas.openxmlformats.org/officeDocument/2006/customXml" ds:itemID="{AC11FF45-1032-46A8-9F0F-93450BEEB11F}">
   <ds:schemaRefs>
@@ -6669,13 +9011,37 @@
 </file>
 
 <file path=customXml/itemProps2.xml><?xml version="1.0" encoding="utf-8"?>
-<ds:datastoreItem xmlns:ds="http://schemas.openxmlformats.org/officeDocument/2006/customXml" ds:itemID="{1B515007-B5AB-4A4F-A974-7C2134260D83}"/>
+<ds:datastoreItem xmlns:ds="http://schemas.openxmlformats.org/officeDocument/2006/customXml" ds:itemID="{025B502B-D149-4DF7-BDAE-A304B2C0E943}">
+  <ds:schemaRefs>
+    <ds:schemaRef ds:uri="http://schemas.microsoft.com/office/2006/metadata/properties"/>
+    <ds:schemaRef ds:uri="http://schemas.microsoft.com/office/infopath/2007/PartnerControls"/>
+    <ds:schemaRef ds:uri="f2dc253e-1f0c-42da-bbaa-3d7680c172c3"/>
+  </ds:schemaRefs>
+</ds:datastoreItem>
 </file>
 
 <file path=customXml/itemProps3.xml><?xml version="1.0" encoding="utf-8"?>
-<ds:datastoreItem xmlns:ds="http://schemas.openxmlformats.org/officeDocument/2006/customXml" ds:itemID="{9A4BA07A-608C-4C4B-B156-76A26476749D}"/>
+<ds:datastoreItem xmlns:ds="http://schemas.openxmlformats.org/officeDocument/2006/customXml" ds:itemID="{9A4BA07A-608C-4C4B-B156-76A26476749D}">
+  <ds:schemaRefs>
+    <ds:schemaRef ds:uri="http://schemas.microsoft.com/sharepoint/v3/contenttype/forms"/>
+  </ds:schemaRefs>
+</ds:datastoreItem>
 </file>
 
 <file path=customXml/itemProps4.xml><?xml version="1.0" encoding="utf-8"?>
-<ds:datastoreItem xmlns:ds="http://schemas.openxmlformats.org/officeDocument/2006/customXml" ds:itemID="{025B502B-D149-4DF7-BDAE-A304B2C0E943}"/>
+<ds:datastoreItem xmlns:ds="http://schemas.openxmlformats.org/officeDocument/2006/customXml" ds:itemID="{1B515007-B5AB-4A4F-A974-7C2134260D83}">
+  <ds:schemaRefs>
+    <ds:schemaRef ds:uri="http://schemas.microsoft.com/office/2006/metadata/contentType"/>
+    <ds:schemaRef ds:uri="http://schemas.microsoft.com/office/2006/metadata/properties/metaAttributes"/>
+    <ds:schemaRef ds:uri="http://www.w3.org/2001/XMLSchema"/>
+    <ds:schemaRef ds:uri="http://schemas.microsoft.com/office/2006/metadata/properties"/>
+    <ds:schemaRef ds:uri="f2dc253e-1f0c-42da-bbaa-3d7680c172c3"/>
+    <ds:schemaRef ds:uri="http://schemas.microsoft.com/office/2006/documentManagement/types"/>
+    <ds:schemaRef ds:uri="http://schemas.microsoft.com/office/infopath/2007/PartnerControls"/>
+    <ds:schemaRef ds:uri="http://schemas.openxmlformats.org/package/2006/metadata/core-properties"/>
+    <ds:schemaRef ds:uri="http://purl.org/dc/elements/1.1/"/>
+    <ds:schemaRef ds:uri="http://purl.org/dc/terms/"/>
+    <ds:schemaRef ds:uri="http://schemas.microsoft.com/internal/obd"/>
+  </ds:schemaRefs>
+</ds:datastoreItem>
 </file>
</xml_diff>